<commit_message>
Rulebook modified for acessibility
</commit_message>
<xml_diff>
--- a/Hex Variance/Docs/The Grandma Knit-a-Ton.docx
+++ b/Hex Variance/Docs/The Grandma Knit-a-Ton.docx
@@ -1,11 +1,7 @@
 
 <file path=word/document.xml><?xml version="1.0" encoding="utf-8"?>
 <w:document xmlns:wpc="http://schemas.microsoft.com/office/word/2010/wordprocessingCanvas" xmlns:cx="http://schemas.microsoft.com/office/drawing/2014/chartex" xmlns:cx1="http://schemas.microsoft.com/office/drawing/2015/9/8/chartex" xmlns:cx2="http://schemas.microsoft.com/office/drawing/2015/10/21/chartex" xmlns:cx3="http://schemas.microsoft.com/office/drawing/2016/5/9/chartex" xmlns:cx4="http://schemas.microsoft.com/office/drawing/2016/5/10/chartex" xmlns:cx5="http://schemas.microsoft.com/office/drawing/2016/5/11/chartex" xmlns:cx6="http://schemas.microsoft.com/office/drawing/2016/5/12/chartex" xmlns:cx7="http://schemas.microsoft.com/office/drawing/2016/5/13/chartex" xmlns:cx8="http://schemas.microsoft.com/office/drawing/2016/5/14/chartex" xmlns:mc="http://schemas.openxmlformats.org/markup-compatibility/2006" xmlns:aink="http://schemas.microsoft.com/office/drawing/2016/ink" xmlns:am3d="http://schemas.microsoft.com/office/drawing/2017/model3d" xmlns:o="urn:schemas-microsoft-com:office:office" xmlns:oel="http://schemas.microsoft.com/office/2019/extlst" xmlns:r="http://schemas.openxmlformats.org/officeDocument/2006/relationships" xmlns:m="http://schemas.openxmlformats.org/officeDocument/2006/math" xmlns:v="urn:schemas-microsoft-com:vml" xmlns:wp14="http://schemas.microsoft.com/office/word/2010/wordprocessingDrawing" xmlns:wp="http://schemas.openxmlformats.org/drawingml/2006/wordprocessingDrawing" xmlns:w10="urn:schemas-microsoft-com:office:word" xmlns:w="http://schemas.openxmlformats.org/wordprocessingml/2006/main" xmlns:w14="http://schemas.microsoft.com/office/word/2010/wordml" xmlns:w15="http://schemas.microsoft.com/office/word/2012/wordml" xmlns:w16cex="http://schemas.microsoft.com/office/word/2018/wordml/cex" xmlns:w16cid="http://schemas.microsoft.com/office/word/2016/wordml/cid" xmlns:w16="http://schemas.microsoft.com/office/word/2018/wordml" xmlns:w16sdtdh="http://schemas.microsoft.com/office/word/2020/wordml/sdtdatahash" xmlns:w16se="http://schemas.microsoft.com/office/word/2015/wordml/symex" xmlns:wpg="http://schemas.microsoft.com/office/word/2010/wordprocessingGroup" xmlns:wpi="http://schemas.microsoft.com/office/word/2010/wordprocessingInk" xmlns:wne="http://schemas.microsoft.com/office/word/2006/wordml" xmlns:wps="http://schemas.microsoft.com/office/word/2010/wordprocessingShape" mc:Ignorable="w14 w15 w16se w16cid w16 w16cex w16sdtdh wp14">
-  <w:background w:color="D8D8D8" w:themeColor="background1" w:themeShade="D8">
-    <v:background id="_x0000_s1025" o:bwmode="white" fillcolor="#d8d8d8 [2732]">
-      <v:fill r:id="rId3" o:title="Zig zag" type="pattern"/>
-    </v:background>
-  </w:background>
+  <w:background w:color="F9F9F9"/>
   <w:body>
     <w:p>
       <w:pPr>
@@ -46,7 +42,7 @@
                     <pic:cNvPicPr preferRelativeResize="0"/>
                   </pic:nvPicPr>
                   <pic:blipFill>
-                    <a:blip r:embed="rId8"/>
+                    <a:blip r:embed="rId7"/>
                     <a:srcRect b="35406"/>
                     <a:stretch>
                       <a:fillRect/>
@@ -101,7 +97,7 @@
                     <pic:cNvPicPr preferRelativeResize="0"/>
                   </pic:nvPicPr>
                   <pic:blipFill>
-                    <a:blip r:embed="rId9"/>
+                    <a:blip r:embed="rId8"/>
                     <a:srcRect/>
                     <a:stretch>
                       <a:fillRect/>
@@ -156,7 +152,7 @@
                     <pic:cNvPicPr preferRelativeResize="0"/>
                   </pic:nvPicPr>
                   <pic:blipFill>
-                    <a:blip r:embed="rId8"/>
+                    <a:blip r:embed="rId7"/>
                     <a:srcRect b="35406"/>
                     <a:stretch>
                       <a:fillRect/>
@@ -211,7 +207,7 @@
                     <pic:cNvPicPr preferRelativeResize="0"/>
                   </pic:nvPicPr>
                   <pic:blipFill>
-                    <a:blip r:embed="rId10"/>
+                    <a:blip r:embed="rId9"/>
                     <a:srcRect/>
                     <a:stretch>
                       <a:fillRect/>
@@ -307,14 +303,6 @@
           <w:lang w:val="en-US"/>
         </w:rPr>
       </w:pPr>
-    </w:p>
-    <w:p>
-      <w:pPr>
-        <w:rPr>
-          <w:rFonts w:ascii="Verdana" w:hAnsi="Verdana"/>
-          <w:lang w:val="en-US"/>
-        </w:rPr>
-      </w:pPr>
       <w:r>
         <w:rPr>
           <w:rFonts w:ascii="Verdana" w:hAnsi="Verdana"/>
@@ -345,7 +333,7 @@
                     <pic:cNvPicPr/>
                   </pic:nvPicPr>
                   <pic:blipFill>
-                    <a:blip r:embed="rId11" cstate="print">
+                    <a:blip r:embed="rId10" cstate="print">
                       <a:extLst>
                         <a:ext uri="{28A0092B-C50C-407E-A947-70E740481C1C}">
                           <a14:useLocalDpi xmlns:a14="http://schemas.microsoft.com/office/drawing/2010/main" val="0"/>
@@ -420,7 +408,7 @@
                     <pic:cNvPicPr preferRelativeResize="0"/>
                   </pic:nvPicPr>
                   <pic:blipFill>
-                    <a:blip r:embed="rId12"/>
+                    <a:blip r:embed="rId11"/>
                     <a:srcRect/>
                     <a:stretch>
                       <a:fillRect/>
@@ -492,7 +480,7 @@
                     <pic:cNvPicPr preferRelativeResize="0"/>
                   </pic:nvPicPr>
                   <pic:blipFill>
-                    <a:blip r:embed="rId13"/>
+                    <a:blip r:embed="rId12"/>
                     <a:srcRect/>
                     <a:stretch>
                       <a:fillRect/>
@@ -572,7 +560,7 @@
                     <pic:cNvPicPr preferRelativeResize="0"/>
                   </pic:nvPicPr>
                   <pic:blipFill>
-                    <a:blip r:embed="rId14"/>
+                    <a:blip r:embed="rId13"/>
                     <a:srcRect/>
                     <a:stretch>
                       <a:fillRect/>
@@ -639,7 +627,7 @@
                     <pic:cNvPicPr preferRelativeResize="0"/>
                   </pic:nvPicPr>
                   <pic:blipFill>
-                    <a:blip r:embed="rId15" cstate="print">
+                    <a:blip r:embed="rId14" cstate="print">
                       <a:extLst>
                         <a:ext uri="{28A0092B-C50C-407E-A947-70E740481C1C}">
                           <a14:useLocalDpi xmlns:a14="http://schemas.microsoft.com/office/drawing/2010/main" val="0"/>
@@ -694,37 +682,19 @@
       <w:r>
         <w:rPr>
           <w:rFonts w:ascii="Verdana" w:hAnsi="Verdana"/>
-        </w:rPr>
-        <w:t xml:space="preserve">50+ blocking pieces </w:t>
-      </w:r>
-    </w:p>
-    <w:p>
-      <w:pPr>
-        <w:numPr>
-          <w:ilvl w:val="0"/>
-          <w:numId w:val="5"/>
-        </w:numPr>
-        <w:spacing w:line="480" w:lineRule="auto"/>
-        <w:rPr>
-          <w:rFonts w:ascii="Verdana" w:hAnsi="Verdana"/>
-        </w:rPr>
-      </w:pPr>
-      <w:r>
-        <w:rPr>
-          <w:rFonts w:ascii="Verdana" w:hAnsi="Verdana"/>
           <w:noProof/>
         </w:rPr>
         <w:drawing>
-          <wp:anchor distT="114300" distB="114300" distL="114300" distR="114300" simplePos="0" relativeHeight="251748352" behindDoc="0" locked="0" layoutInCell="1" hidden="0" allowOverlap="1" wp14:anchorId="7386FD7C" wp14:editId="1CB7715D">
+          <wp:anchor distT="114300" distB="114300" distL="114300" distR="114300" simplePos="0" relativeHeight="251748352" behindDoc="0" locked="0" layoutInCell="1" hidden="0" allowOverlap="1" wp14:anchorId="7386FD7C" wp14:editId="0AB8B854">
             <wp:simplePos x="0" y="0"/>
             <wp:positionH relativeFrom="margin">
-              <wp:align>center</wp:align>
+              <wp:posOffset>2866391</wp:posOffset>
             </wp:positionH>
             <wp:positionV relativeFrom="paragraph">
-              <wp:posOffset>9525</wp:posOffset>
+              <wp:posOffset>158750</wp:posOffset>
             </wp:positionV>
             <wp:extent cx="409575" cy="628650"/>
-            <wp:effectExtent l="0" t="0" r="9525" b="0"/>
+            <wp:effectExtent l="171450" t="57150" r="161925" b="57150"/>
             <wp:wrapNone/>
             <wp:docPr id="2" name="image1.png" descr="Shape&#10;&#10;Description automatically generated"/>
             <wp:cNvGraphicFramePr/>
@@ -736,14 +706,14 @@
                     <pic:cNvPicPr preferRelativeResize="0"/>
                   </pic:nvPicPr>
                   <pic:blipFill>
-                    <a:blip r:embed="rId12"/>
+                    <a:blip r:embed="rId11"/>
                     <a:srcRect/>
                     <a:stretch>
                       <a:fillRect/>
                     </a:stretch>
                   </pic:blipFill>
                   <pic:spPr>
-                    <a:xfrm>
+                    <a:xfrm rot="2487844">
                       <a:off x="0" y="0"/>
                       <a:ext cx="409575" cy="628650"/>
                     </a:xfrm>
@@ -768,15 +738,26 @@
         <w:rPr>
           <w:rFonts w:ascii="Verdana" w:hAnsi="Verdana"/>
         </w:rPr>
-        <w:t>40 Knitting Blessings (cards)</w:t>
+        <w:t xml:space="preserve">50+ blocking pieces </w:t>
       </w:r>
     </w:p>
     <w:p>
       <w:pPr>
-        <w:rPr>
-          <w:rFonts w:ascii="Verdana" w:hAnsi="Verdana"/>
-        </w:rPr>
-      </w:pPr>
+        <w:numPr>
+          <w:ilvl w:val="0"/>
+          <w:numId w:val="5"/>
+        </w:numPr>
+        <w:spacing w:line="480" w:lineRule="auto"/>
+        <w:rPr>
+          <w:rFonts w:ascii="Verdana" w:hAnsi="Verdana"/>
+        </w:rPr>
+      </w:pPr>
+      <w:r>
+        <w:rPr>
+          <w:rFonts w:ascii="Verdana" w:hAnsi="Verdana"/>
+        </w:rPr>
+        <w:t>40 Knitting Blessings (cards)</w:t>
+      </w:r>
     </w:p>
     <w:p>
       <w:pPr>
@@ -1074,7 +1055,7 @@
                     <pic:cNvPicPr/>
                   </pic:nvPicPr>
                   <pic:blipFill>
-                    <a:blip r:embed="rId16" cstate="print">
+                    <a:blip r:embed="rId15" cstate="print">
                       <a:extLst>
                         <a:ext uri="{28A0092B-C50C-407E-A947-70E740481C1C}">
                           <a14:useLocalDpi xmlns:a14="http://schemas.microsoft.com/office/drawing/2010/main" val="0"/>
@@ -1273,13 +1254,13 @@
         <mc:AlternateContent>
           <mc:Choice Requires="wps">
             <w:drawing>
-              <wp:anchor distT="45720" distB="45720" distL="114300" distR="114300" simplePos="0" relativeHeight="251755520" behindDoc="0" locked="0" layoutInCell="1" allowOverlap="1" wp14:anchorId="6B361E72" wp14:editId="162A4379">
+              <wp:anchor distT="45720" distB="45720" distL="114300" distR="114300" simplePos="0" relativeHeight="251755520" behindDoc="0" locked="0" layoutInCell="1" allowOverlap="1" wp14:anchorId="6B361E72" wp14:editId="682D4DAB">
                 <wp:simplePos x="0" y="0"/>
                 <wp:positionH relativeFrom="column">
-                  <wp:posOffset>1552575</wp:posOffset>
+                  <wp:posOffset>1619250</wp:posOffset>
                 </wp:positionH>
                 <wp:positionV relativeFrom="paragraph">
-                  <wp:posOffset>120015</wp:posOffset>
+                  <wp:posOffset>62865</wp:posOffset>
                 </wp:positionV>
                 <wp:extent cx="1933575" cy="466725"/>
                 <wp:effectExtent l="0" t="0" r="28575" b="28575"/>
@@ -1359,7 +1340,7 @@
                 <v:stroke joinstyle="miter"/>
                 <v:path gradientshapeok="t" o:connecttype="rect"/>
               </v:shapetype>
-              <v:shape id="Text Box 2" o:spid="_x0000_s1026" type="#_x0000_t202" style="position:absolute;left:0;text-align:left;margin-left:122.25pt;margin-top:9.45pt;width:152.25pt;height:36.75pt;z-index:251755520;visibility:visible;mso-wrap-style:square;mso-width-percent:0;mso-height-percent:0;mso-wrap-distance-left:9pt;mso-wrap-distance-top:3.6pt;mso-wrap-distance-right:9pt;mso-wrap-distance-bottom:3.6pt;mso-position-horizontal:absolute;mso-position-horizontal-relative:text;mso-position-vertical:absolute;mso-position-vertical-relative:text;mso-width-percent:0;mso-height-percent:0;mso-width-relative:margin;mso-height-relative:margin;v-text-anchor:top" o:gfxdata="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">
+              <v:shape id="Text Box 2" o:spid="_x0000_s1026" type="#_x0000_t202" style="position:absolute;left:0;text-align:left;margin-left:127.5pt;margin-top:4.95pt;width:152.25pt;height:36.75pt;z-index:251755520;visibility:visible;mso-wrap-style:square;mso-width-percent:0;mso-height-percent:0;mso-wrap-distance-left:9pt;mso-wrap-distance-top:3.6pt;mso-wrap-distance-right:9pt;mso-wrap-distance-bottom:3.6pt;mso-position-horizontal:absolute;mso-position-horizontal-relative:text;mso-position-vertical:absolute;mso-position-vertical-relative:text;mso-width-percent:0;mso-height-percent:0;mso-width-relative:margin;mso-height-relative:margin;v-text-anchor:top" o:gfxdata="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">
                 <v:textbox>
                   <w:txbxContent>
                     <w:p>
@@ -1379,19 +1360,7 @@
                         <w:rPr>
                           <w:lang w:val="en-US"/>
                         </w:rPr>
-                        <w:t xml:space="preserve">n an empty blue </w:t>
-                      </w:r>
-                      <w:r>
-                        <w:rPr>
-                          <w:lang w:val="en-US"/>
-                        </w:rPr>
-                        <w:t xml:space="preserve">yarn </w:t>
-                      </w:r>
-                      <w:r>
-                        <w:rPr>
-                          <w:lang w:val="en-US"/>
-                        </w:rPr>
-                        <w:t>spot</w:t>
+                        <w:t>n an empty blue yarn spot</w:t>
                       </w:r>
                     </w:p>
                   </w:txbxContent>
@@ -1511,6 +1480,117 @@
           <w:lang w:val="en-US"/>
         </w:rPr>
       </w:pPr>
+      <w:r>
+        <w:rPr>
+          <w:noProof/>
+          <w:sz w:val="28"/>
+          <w:szCs w:val="28"/>
+          <w:lang w:val="en-US"/>
+        </w:rPr>
+        <mc:AlternateContent>
+          <mc:Choice Requires="wps">
+            <w:drawing>
+              <wp:anchor distT="45720" distB="45720" distL="114300" distR="114300" simplePos="0" relativeHeight="251756544" behindDoc="0" locked="0" layoutInCell="1" allowOverlap="1" wp14:anchorId="6B13C4C6" wp14:editId="3A7D361F">
+                <wp:simplePos x="0" y="0"/>
+                <wp:positionH relativeFrom="column">
+                  <wp:posOffset>828675</wp:posOffset>
+                </wp:positionH>
+                <wp:positionV relativeFrom="paragraph">
+                  <wp:posOffset>6985</wp:posOffset>
+                </wp:positionV>
+                <wp:extent cx="2486025" cy="485775"/>
+                <wp:effectExtent l="0" t="0" r="28575" b="28575"/>
+                <wp:wrapSquare wrapText="bothSides"/>
+                <wp:docPr id="78" name="Text Box 2"/>
+                <wp:cNvGraphicFramePr>
+                  <a:graphicFrameLocks xmlns:a="http://schemas.openxmlformats.org/drawingml/2006/main"/>
+                </wp:cNvGraphicFramePr>
+                <a:graphic xmlns:a="http://schemas.openxmlformats.org/drawingml/2006/main">
+                  <a:graphicData uri="http://schemas.microsoft.com/office/word/2010/wordprocessingShape">
+                    <wps:wsp>
+                      <wps:cNvSpPr txBox="1">
+                        <a:spLocks noChangeArrowheads="1"/>
+                      </wps:cNvSpPr>
+                      <wps:spPr bwMode="auto">
+                        <a:xfrm>
+                          <a:off x="0" y="0"/>
+                          <a:ext cx="2486025" cy="485775"/>
+                        </a:xfrm>
+                        <a:prstGeom prst="rect">
+                          <a:avLst/>
+                        </a:prstGeom>
+                        <a:solidFill>
+                          <a:srgbClr val="FFFFFF"/>
+                        </a:solidFill>
+                        <a:ln w="9525">
+                          <a:solidFill>
+                            <a:srgbClr val="000000"/>
+                          </a:solidFill>
+                          <a:miter lim="800000"/>
+                          <a:headEnd/>
+                          <a:tailEnd/>
+                        </a:ln>
+                      </wps:spPr>
+                      <wps:txbx>
+                        <w:txbxContent>
+                          <w:p>
+                            <w:pPr>
+                              <w:jc w:val="both"/>
+                              <w:rPr>
+                                <w:lang w:val="en-US"/>
+                              </w:rPr>
+                            </w:pPr>
+                            <w:r>
+                              <w:rPr>
+                                <w:lang w:val="en-US"/>
+                              </w:rPr>
+                              <w:t>Alternatively, player may use a block piece to block an empty spot</w:t>
+                            </w:r>
+                          </w:p>
+                        </w:txbxContent>
+                      </wps:txbx>
+                      <wps:bodyPr rot="0" vert="horz" wrap="square" lIns="91440" tIns="45720" rIns="91440" bIns="45720" anchor="t" anchorCtr="0">
+                        <a:noAutofit/>
+                      </wps:bodyPr>
+                    </wps:wsp>
+                  </a:graphicData>
+                </a:graphic>
+                <wp14:sizeRelH relativeFrom="margin">
+                  <wp14:pctWidth>0</wp14:pctWidth>
+                </wp14:sizeRelH>
+                <wp14:sizeRelV relativeFrom="margin">
+                  <wp14:pctHeight>0</wp14:pctHeight>
+                </wp14:sizeRelV>
+              </wp:anchor>
+            </w:drawing>
+          </mc:Choice>
+          <mc:Fallback>
+            <w:pict>
+              <v:shape w14:anchorId="6B13C4C6" id="_x0000_s1027" type="#_x0000_t202" style="position:absolute;left:0;text-align:left;margin-left:65.25pt;margin-top:.55pt;width:195.75pt;height:38.25pt;z-index:251756544;visibility:visible;mso-wrap-style:square;mso-width-percent:0;mso-height-percent:0;mso-wrap-distance-left:9pt;mso-wrap-distance-top:3.6pt;mso-wrap-distance-right:9pt;mso-wrap-distance-bottom:3.6pt;mso-position-horizontal:absolute;mso-position-horizontal-relative:text;mso-position-vertical:absolute;mso-position-vertical-relative:text;mso-width-percent:0;mso-height-percent:0;mso-width-relative:margin;mso-height-relative:margin;v-text-anchor:top" o:gfxdata="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">
+                <v:textbox>
+                  <w:txbxContent>
+                    <w:p>
+                      <w:pPr>
+                        <w:jc w:val="both"/>
+                        <w:rPr>
+                          <w:lang w:val="en-US"/>
+                        </w:rPr>
+                      </w:pPr>
+                      <w:r>
+                        <w:rPr>
+                          <w:lang w:val="en-US"/>
+                        </w:rPr>
+                        <w:t>Alternatively, player may use a block piece to block an empty spot</w:t>
+                      </w:r>
+                    </w:p>
+                  </w:txbxContent>
+                </v:textbox>
+                <w10:wrap type="square"/>
+              </v:shape>
+            </w:pict>
+          </mc:Fallback>
+        </mc:AlternateContent>
+      </w:r>
       <w:r>
         <w:rPr>
           <w:noProof/>
@@ -1613,16 +1693,16 @@
         <mc:AlternateContent>
           <mc:Choice Requires="wps">
             <w:drawing>
-              <wp:anchor distT="0" distB="0" distL="114300" distR="114300" simplePos="0" relativeHeight="251754496" behindDoc="0" locked="0" layoutInCell="1" allowOverlap="1" wp14:anchorId="13073AB4" wp14:editId="718BD52F">
+              <wp:anchor distT="0" distB="0" distL="114300" distR="114300" simplePos="0" relativeHeight="251754496" behindDoc="0" locked="0" layoutInCell="1" allowOverlap="1" wp14:anchorId="13073AB4" wp14:editId="6F285BD5">
                 <wp:simplePos x="0" y="0"/>
                 <wp:positionH relativeFrom="column">
-                  <wp:posOffset>3362325</wp:posOffset>
+                  <wp:posOffset>3419475</wp:posOffset>
                 </wp:positionH>
                 <wp:positionV relativeFrom="paragraph">
                   <wp:posOffset>12700</wp:posOffset>
                 </wp:positionV>
-                <wp:extent cx="857250" cy="152400"/>
-                <wp:effectExtent l="38100" t="0" r="19050" b="76200"/>
+                <wp:extent cx="800100" cy="47625"/>
+                <wp:effectExtent l="38100" t="38100" r="19050" b="85725"/>
                 <wp:wrapNone/>
                 <wp:docPr id="16" name="Straight Arrow Connector 16"/>
                 <wp:cNvGraphicFramePr/>
@@ -1633,7 +1713,7 @@
                       <wps:spPr>
                         <a:xfrm flipH="1">
                           <a:off x="0" y="0"/>
-                          <a:ext cx="857250" cy="152400"/>
+                          <a:ext cx="800100" cy="47625"/>
                         </a:xfrm>
                         <a:prstGeom prst="straightConnector1">
                           <a:avLst/>
@@ -1674,138 +1754,42 @@
           </mc:Choice>
           <mc:Fallback>
             <w:pict>
-              <v:shape w14:anchorId="4CE01F1E" id="Straight Arrow Connector 16" o:spid="_x0000_s1026" type="#_x0000_t32" style="position:absolute;margin-left:264.75pt;margin-top:1pt;width:67.5pt;height:12pt;flip:x;z-index:251754496;visibility:visible;mso-wrap-style:square;mso-width-percent:0;mso-height-percent:0;mso-wrap-distance-left:9pt;mso-wrap-distance-top:0;mso-wrap-distance-right:9pt;mso-wrap-distance-bottom:0;mso-position-horizontal:absolute;mso-position-horizontal-relative:text;mso-position-vertical:absolute;mso-position-vertical-relative:text;mso-width-percent:0;mso-height-percent:0;mso-width-relative:margin;mso-height-relative:margin" o:gfxdata="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" strokecolor="red">
+              <v:shapetype w14:anchorId="6CA32CB3" id="_x0000_t32" coordsize="21600,21600" o:spt="32" o:oned="t" path="m,l21600,21600e" filled="f">
+                <v:path arrowok="t" fillok="f" o:connecttype="none"/>
+                <o:lock v:ext="edit" shapetype="t"/>
+              </v:shapetype>
+              <v:shape id="Straight Arrow Connector 16" o:spid="_x0000_s1026" type="#_x0000_t32" style="position:absolute;margin-left:269.25pt;margin-top:1pt;width:63pt;height:3.75pt;flip:x;z-index:251754496;visibility:visible;mso-wrap-style:square;mso-width-percent:0;mso-height-percent:0;mso-wrap-distance-left:9pt;mso-wrap-distance-top:0;mso-wrap-distance-right:9pt;mso-wrap-distance-bottom:0;mso-position-horizontal:absolute;mso-position-horizontal-relative:text;mso-position-vertical:absolute;mso-position-vertical-relative:text;mso-width-percent:0;mso-height-percent:0;mso-width-relative:margin;mso-height-relative:margin" o:gfxdata="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" strokecolor="red">
                 <v:stroke endarrow="block"/>
               </v:shape>
             </w:pict>
           </mc:Fallback>
         </mc:AlternateContent>
       </w:r>
-      <w:r>
-        <w:rPr>
-          <w:noProof/>
-          <w:sz w:val="28"/>
-          <w:szCs w:val="28"/>
-          <w:lang w:val="en-US"/>
-        </w:rPr>
-        <mc:AlternateContent>
-          <mc:Choice Requires="wps">
-            <w:drawing>
-              <wp:anchor distT="45720" distB="45720" distL="114300" distR="114300" simplePos="0" relativeHeight="251756544" behindDoc="0" locked="0" layoutInCell="1" allowOverlap="1" wp14:anchorId="6B13C4C6" wp14:editId="4EC95F53">
-                <wp:simplePos x="0" y="0"/>
-                <wp:positionH relativeFrom="column">
-                  <wp:posOffset>762000</wp:posOffset>
-                </wp:positionH>
-                <wp:positionV relativeFrom="paragraph">
-                  <wp:posOffset>78740</wp:posOffset>
-                </wp:positionV>
-                <wp:extent cx="2486025" cy="485775"/>
-                <wp:effectExtent l="0" t="0" r="28575" b="28575"/>
-                <wp:wrapSquare wrapText="bothSides"/>
-                <wp:docPr id="78" name="Text Box 2"/>
-                <wp:cNvGraphicFramePr>
-                  <a:graphicFrameLocks xmlns:a="http://schemas.openxmlformats.org/drawingml/2006/main"/>
-                </wp:cNvGraphicFramePr>
-                <a:graphic xmlns:a="http://schemas.openxmlformats.org/drawingml/2006/main">
-                  <a:graphicData uri="http://schemas.microsoft.com/office/word/2010/wordprocessingShape">
-                    <wps:wsp>
-                      <wps:cNvSpPr txBox="1">
-                        <a:spLocks noChangeArrowheads="1"/>
-                      </wps:cNvSpPr>
-                      <wps:spPr bwMode="auto">
-                        <a:xfrm>
-                          <a:off x="0" y="0"/>
-                          <a:ext cx="2486025" cy="485775"/>
-                        </a:xfrm>
-                        <a:prstGeom prst="rect">
-                          <a:avLst/>
-                        </a:prstGeom>
-                        <a:solidFill>
-                          <a:srgbClr val="FFFFFF"/>
-                        </a:solidFill>
-                        <a:ln w="9525">
-                          <a:solidFill>
-                            <a:srgbClr val="000000"/>
-                          </a:solidFill>
-                          <a:miter lim="800000"/>
-                          <a:headEnd/>
-                          <a:tailEnd/>
-                        </a:ln>
-                      </wps:spPr>
-                      <wps:txbx>
-                        <w:txbxContent>
-                          <w:p>
-                            <w:pPr>
-                              <w:jc w:val="both"/>
-                              <w:rPr>
-                                <w:lang w:val="en-US"/>
-                              </w:rPr>
-                            </w:pPr>
-                            <w:r>
-                              <w:rPr>
-                                <w:lang w:val="en-US"/>
-                              </w:rPr>
-                              <w:t>Alternatively, player may use a block piece to block an empty spot</w:t>
-                            </w:r>
-                          </w:p>
-                        </w:txbxContent>
-                      </wps:txbx>
-                      <wps:bodyPr rot="0" vert="horz" wrap="square" lIns="91440" tIns="45720" rIns="91440" bIns="45720" anchor="t" anchorCtr="0">
-                        <a:noAutofit/>
-                      </wps:bodyPr>
-                    </wps:wsp>
-                  </a:graphicData>
-                </a:graphic>
-                <wp14:sizeRelH relativeFrom="margin">
-                  <wp14:pctWidth>0</wp14:pctWidth>
-                </wp14:sizeRelH>
-                <wp14:sizeRelV relativeFrom="margin">
-                  <wp14:pctHeight>0</wp14:pctHeight>
-                </wp14:sizeRelV>
-              </wp:anchor>
-            </w:drawing>
-          </mc:Choice>
-          <mc:Fallback>
-            <w:pict>
-              <v:shape w14:anchorId="6B13C4C6" id="_x0000_s1027" type="#_x0000_t202" style="position:absolute;left:0;text-align:left;margin-left:60pt;margin-top:6.2pt;width:195.75pt;height:38.25pt;z-index:251756544;visibility:visible;mso-wrap-style:square;mso-width-percent:0;mso-height-percent:0;mso-wrap-distance-left:9pt;mso-wrap-distance-top:3.6pt;mso-wrap-distance-right:9pt;mso-wrap-distance-bottom:3.6pt;mso-position-horizontal:absolute;mso-position-horizontal-relative:text;mso-position-vertical:absolute;mso-position-vertical-relative:text;mso-width-percent:0;mso-height-percent:0;mso-width-relative:margin;mso-height-relative:margin;v-text-anchor:top" o:gfxdata="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">
-                <v:textbox>
-                  <w:txbxContent>
-                    <w:p>
-                      <w:pPr>
-                        <w:jc w:val="both"/>
-                        <w:rPr>
-                          <w:lang w:val="en-US"/>
-                        </w:rPr>
-                      </w:pPr>
-                      <w:r>
-                        <w:rPr>
-                          <w:lang w:val="en-US"/>
-                        </w:rPr>
-                        <w:t xml:space="preserve">Alternatively, player may </w:t>
-                      </w:r>
-                      <w:r>
-                        <w:rPr>
-                          <w:lang w:val="en-US"/>
-                        </w:rPr>
-                        <w:t>use a block piece to block an empty spot</w:t>
-                      </w:r>
-                    </w:p>
-                  </w:txbxContent>
-                </v:textbox>
-                <w10:wrap type="square"/>
-              </v:shape>
-            </w:pict>
-          </mc:Fallback>
-        </mc:AlternateContent>
-      </w:r>
     </w:p>
     <w:p>
       <w:pPr>
-        <w:rPr>
-          <w:rFonts w:ascii="Verdana" w:hAnsi="Verdana"/>
-          <w:lang w:val="en-US"/>
-        </w:rPr>
-      </w:pPr>
+        <w:ind w:left="720"/>
+        <w:rPr>
+          <w:rFonts w:ascii="Verdana" w:hAnsi="Verdana"/>
+          <w:lang w:val="en-US"/>
+        </w:rPr>
+      </w:pPr>
+    </w:p>
+    <w:p>
+      <w:pPr>
+        <w:ind w:left="1080"/>
+        <w:rPr>
+          <w:rFonts w:ascii="Verdana" w:hAnsi="Verdana"/>
+          <w:lang w:val="en-US"/>
+        </w:rPr>
+      </w:pPr>
+      <w:r>
+        <w:rPr>
+          <w:rFonts w:ascii="Verdana" w:hAnsi="Verdana"/>
+          <w:lang w:val="en-US"/>
+        </w:rPr>
+        <w:t>There are also some “broken” Knitting Blessings which allow for only one choice or, even worse, that don’t do anything, so beware!</w:t>
+      </w:r>
     </w:p>
     <w:p>
       <w:pPr>
@@ -1849,7 +1833,7 @@
                     <pic:cNvPicPr/>
                   </pic:nvPicPr>
                   <pic:blipFill>
-                    <a:blip r:embed="rId17" cstate="print">
+                    <a:blip r:embed="rId16" cstate="print">
                       <a:extLst>
                         <a:ext uri="{28A0092B-C50C-407E-A947-70E740481C1C}">
                           <a14:useLocalDpi xmlns:a14="http://schemas.microsoft.com/office/drawing/2010/main" val="0"/>
@@ -2132,7 +2116,7 @@
                           <pic:cNvPicPr/>
                         </pic:nvPicPr>
                         <pic:blipFill>
-                          <a:blip r:embed="rId18">
+                          <a:blip r:embed="rId17">
                             <a:extLst>
                               <a:ext uri="{28A0092B-C50C-407E-A947-70E740481C1C}">
                                 <a14:useLocalDpi xmlns:a14="http://schemas.microsoft.com/office/drawing/2010/main" val="0"/>
@@ -2196,7 +2180,7 @@
                           <pic:cNvPicPr/>
                         </pic:nvPicPr>
                         <pic:blipFill>
-                          <a:blip r:embed="rId19" cstate="print">
+                          <a:blip r:embed="rId18" cstate="print">
                             <a:extLst>
                               <a:ext uri="{28A0092B-C50C-407E-A947-70E740481C1C}">
                                 <a14:useLocalDpi xmlns:a14="http://schemas.microsoft.com/office/drawing/2010/main" val="0"/>
@@ -2263,7 +2247,7 @@
                           <pic:cNvPicPr/>
                         </pic:nvPicPr>
                         <pic:blipFill>
-                          <a:blip r:embed="rId20">
+                          <a:blip r:embed="rId19">
                             <a:extLst>
                               <a:ext uri="{28A0092B-C50C-407E-A947-70E740481C1C}">
                                 <a14:useLocalDpi xmlns:a14="http://schemas.microsoft.com/office/drawing/2010/main" val="0"/>
@@ -2321,7 +2305,7 @@
                           <pic:cNvPicPr/>
                         </pic:nvPicPr>
                         <pic:blipFill>
-                          <a:blip r:embed="rId21">
+                          <a:blip r:embed="rId20">
                             <a:extLst>
                               <a:ext uri="{28A0092B-C50C-407E-A947-70E740481C1C}">
                                 <a14:useLocalDpi xmlns:a14="http://schemas.microsoft.com/office/drawing/2010/main" val="0"/>
@@ -2545,7 +2529,7 @@
                           <pic:cNvPicPr/>
                         </pic:nvPicPr>
                         <pic:blipFill>
-                          <a:blip r:embed="rId22">
+                          <a:blip r:embed="rId21">
                             <a:extLst>
                               <a:ext uri="{28A0092B-C50C-407E-A947-70E740481C1C}">
                                 <a14:useLocalDpi xmlns:a14="http://schemas.microsoft.com/office/drawing/2010/main" val="0"/>
@@ -2612,7 +2596,7 @@
                           <pic:cNvPicPr/>
                         </pic:nvPicPr>
                         <pic:blipFill>
-                          <a:blip r:embed="rId23">
+                          <a:blip r:embed="rId22">
                             <a:extLst>
                               <a:ext uri="{28A0092B-C50C-407E-A947-70E740481C1C}">
                                 <a14:useLocalDpi xmlns:a14="http://schemas.microsoft.com/office/drawing/2010/main" val="0"/>
@@ -2678,7 +2662,7 @@
                           <pic:cNvPicPr/>
                         </pic:nvPicPr>
                         <pic:blipFill>
-                          <a:blip r:embed="rId24" cstate="print">
+                          <a:blip r:embed="rId23" cstate="print">
                             <a:extLst>
                               <a:ext uri="{28A0092B-C50C-407E-A947-70E740481C1C}">
                                 <a14:useLocalDpi xmlns:a14="http://schemas.microsoft.com/office/drawing/2010/main" val="0"/>
@@ -2744,7 +2728,7 @@
                           <pic:cNvPicPr/>
                         </pic:nvPicPr>
                         <pic:blipFill>
-                          <a:blip r:embed="rId25">
+                          <a:blip r:embed="rId24">
                             <a:extLst>
                               <a:ext uri="{28A0092B-C50C-407E-A947-70E740481C1C}">
                                 <a14:useLocalDpi xmlns:a14="http://schemas.microsoft.com/office/drawing/2010/main" val="0"/>
@@ -3183,7 +3167,7 @@
       </w:pPr>
     </w:p>
     <w:sectPr>
-      <w:footerReference w:type="default" r:id="rId26"/>
+      <w:footerReference w:type="default" r:id="rId25"/>
       <w:pgSz w:w="11909" w:h="16834"/>
       <w:pgMar w:top="1440" w:right="1440" w:bottom="1440" w:left="1440" w:header="720" w:footer="720" w:gutter="0"/>
       <w:pgNumType w:start="1"/>

</xml_diff>

<commit_message>
Final final rulebook version
</commit_message>
<xml_diff>
--- a/Hex Variance/Docs/The Grandma Knit-a-Ton.docx
+++ b/Hex Variance/Docs/The Grandma Knit-a-Ton.docx
@@ -277,23 +277,7 @@
           <w:rFonts w:ascii="Verdana" w:hAnsi="Verdana"/>
           <w:lang w:val="en-US"/>
         </w:rPr>
-        <w:t xml:space="preserve">The Knitting Gods think this will be </w:t>
-      </w:r>
-      <w:proofErr w:type="gramStart"/>
-      <w:r>
-        <w:rPr>
-          <w:rFonts w:ascii="Verdana" w:hAnsi="Verdana"/>
-          <w:lang w:val="en-US"/>
-        </w:rPr>
-        <w:t>pretty fun</w:t>
-      </w:r>
-      <w:proofErr w:type="gramEnd"/>
-      <w:r>
-        <w:rPr>
-          <w:rFonts w:ascii="Verdana" w:hAnsi="Verdana"/>
-          <w:lang w:val="en-US"/>
-        </w:rPr>
-        <w:t xml:space="preserve"> to watch, so they give the Grannies some Knitting Blessings (cards) to help them out.</w:t>
+        <w:t>The Knitting Gods think this will be pretty fun to watch, so they give the Grannies some Knitting Blessings (cards) to help them out.</w:t>
       </w:r>
     </w:p>
     <w:p>
@@ -963,17 +947,8 @@
           <w:rFonts w:ascii="Verdana" w:hAnsi="Verdana"/>
           <w:lang w:val="en-US"/>
         </w:rPr>
-        <w:t xml:space="preserve">: Granny can play 2 Knitting Blessings this </w:t>
-      </w:r>
-      <w:proofErr w:type="gramStart"/>
-      <w:r>
-        <w:rPr>
-          <w:rFonts w:ascii="Verdana" w:hAnsi="Verdana"/>
-          <w:lang w:val="en-US"/>
-        </w:rPr>
-        <w:t>round;</w:t>
-      </w:r>
-      <w:proofErr w:type="gramEnd"/>
+        <w:t>: Granny can play 2 Knitting Blessings this round;</w:t>
+      </w:r>
     </w:p>
     <w:p>
       <w:pPr>
@@ -1314,7 +1289,19 @@
                               <w:rPr>
                                 <w:lang w:val="en-US"/>
                               </w:rPr>
-                              <w:t>n an empty blue yarn spot</w:t>
+                              <w:t>n an</w:t>
+                            </w:r>
+                            <w:r>
+                              <w:rPr>
+                                <w:lang w:val="en-US"/>
+                              </w:rPr>
+                              <w:t>y</w:t>
+                            </w:r>
+                            <w:r>
+                              <w:rPr>
+                                <w:lang w:val="en-US"/>
+                              </w:rPr>
+                              <w:t xml:space="preserve"> empty blue yarn spot</w:t>
                             </w:r>
                           </w:p>
                         </w:txbxContent>
@@ -1360,7 +1347,19 @@
                         <w:rPr>
                           <w:lang w:val="en-US"/>
                         </w:rPr>
-                        <w:t>n an empty blue yarn spot</w:t>
+                        <w:t>n an</w:t>
+                      </w:r>
+                      <w:r>
+                        <w:rPr>
+                          <w:lang w:val="en-US"/>
+                        </w:rPr>
+                        <w:t>y</w:t>
+                      </w:r>
+                      <w:r>
+                        <w:rPr>
+                          <w:lang w:val="en-US"/>
+                        </w:rPr>
+                        <w:t xml:space="preserve"> empty blue yarn spot</w:t>
                       </w:r>
                     </w:p>
                   </w:txbxContent>
@@ -1788,7 +1787,35 @@
           <w:rFonts w:ascii="Verdana" w:hAnsi="Verdana"/>
           <w:lang w:val="en-US"/>
         </w:rPr>
-        <w:t>There are also some “broken” Knitting Blessings which allow for only one choice or, even worse, that don’t do anything, so beware!</w:t>
+        <w:t xml:space="preserve">There are also some “broken” Knitting Blessings which allow for only one choice </w:t>
+      </w:r>
+      <w:r>
+        <w:rPr>
+          <w:rFonts w:ascii="Verdana" w:hAnsi="Verdana"/>
+          <w:lang w:val="en-US"/>
+        </w:rPr>
+        <w:t xml:space="preserve">– </w:t>
+      </w:r>
+      <w:r>
+        <w:rPr>
+          <w:rFonts w:ascii="Verdana" w:hAnsi="Verdana"/>
+          <w:lang w:val="en-US"/>
+        </w:rPr>
+        <w:t>or, even worse, that don’t do anything</w:t>
+      </w:r>
+      <w:r>
+        <w:rPr>
+          <w:rFonts w:ascii="Verdana" w:hAnsi="Verdana"/>
+          <w:lang w:val="en-US"/>
+        </w:rPr>
+        <w:t xml:space="preserve"> – </w:t>
+      </w:r>
+      <w:r>
+        <w:rPr>
+          <w:rFonts w:ascii="Verdana" w:hAnsi="Verdana"/>
+          <w:lang w:val="en-US"/>
+        </w:rPr>
+        <w:t xml:space="preserve"> so beware!</w:t>
       </w:r>
     </w:p>
     <w:p>
@@ -1900,23 +1927,7 @@
           <w:rFonts w:ascii="Verdana" w:hAnsi="Verdana"/>
           <w:lang w:val="en-US"/>
         </w:rPr>
-        <w:t xml:space="preserve">When drawn, it must be automatically </w:t>
-      </w:r>
-      <w:proofErr w:type="gramStart"/>
-      <w:r>
-        <w:rPr>
-          <w:rFonts w:ascii="Verdana" w:hAnsi="Verdana"/>
-          <w:lang w:val="en-US"/>
-        </w:rPr>
-        <w:t>played</w:t>
-      </w:r>
-      <w:proofErr w:type="gramEnd"/>
-      <w:r>
-        <w:rPr>
-          <w:rFonts w:ascii="Verdana" w:hAnsi="Verdana"/>
-          <w:lang w:val="en-US"/>
-        </w:rPr>
-        <w:t xml:space="preserve"> and its effect activates immediately. </w:t>
+        <w:t xml:space="preserve">When drawn, it must be automatically played and its effect activates immediately. </w:t>
       </w:r>
     </w:p>
     <w:p>
@@ -2042,7 +2053,6 @@
     </w:p>
     <w:p>
       <w:pPr>
-        <w:ind w:left="1440"/>
         <w:rPr>
           <w:rFonts w:ascii="Verdana" w:hAnsi="Verdana"/>
           <w:lang w:val="en-US"/>
@@ -2069,26 +2079,27 @@
         <w:t>Knitting Blessings Cheat-Sheet:</w:t>
       </w:r>
     </w:p>
-    <w:p/>
     <w:tbl>
       <w:tblPr>
         <w:tblStyle w:val="TableGrid"/>
-        <w:tblW w:w="0" w:type="auto"/>
+        <w:tblpPr w:leftFromText="141" w:rightFromText="141" w:vertAnchor="text" w:horzAnchor="margin" w:tblpXSpec="center" w:tblpY="159"/>
+        <w:tblW w:w="10905" w:type="dxa"/>
         <w:tblBorders>
           <w:insideH w:val="none" w:sz="0" w:space="0" w:color="auto"/>
         </w:tblBorders>
         <w:tblLook w:val="04A0" w:firstRow="1" w:lastRow="0" w:firstColumn="1" w:lastColumn="0" w:noHBand="0" w:noVBand="1"/>
       </w:tblPr>
       <w:tblGrid>
-        <w:gridCol w:w="2144"/>
-        <w:gridCol w:w="2144"/>
+        <w:gridCol w:w="2172"/>
+        <w:gridCol w:w="2016"/>
         <w:gridCol w:w="2406"/>
+        <w:gridCol w:w="1986"/>
         <w:gridCol w:w="2325"/>
       </w:tblGrid>
       <w:tr>
         <w:tc>
           <w:tcPr>
-            <w:tcW w:w="2144" w:type="dxa"/>
+            <w:tcW w:w="2172" w:type="dxa"/>
             <w:tcBorders>
               <w:bottom w:val="nil"/>
             </w:tcBorders>
@@ -2103,7 +2114,67 @@
                 <w:noProof/>
               </w:rPr>
               <w:drawing>
-                <wp:inline distT="0" distB="0" distL="0" distR="0" wp14:anchorId="03696D32" wp14:editId="7E8ECFBB">
+                <wp:inline distT="0" distB="0" distL="0" distR="0" wp14:anchorId="30B2C09A" wp14:editId="5493A757">
+                  <wp:extent cx="676275" cy="659473"/>
+                  <wp:effectExtent l="0" t="0" r="0" b="7620"/>
+                  <wp:docPr id="3" name="Picture 3" descr="Icon&#10;&#10;Description automatically generated"/>
+                  <wp:cNvGraphicFramePr>
+                    <a:graphicFrameLocks xmlns:a="http://schemas.openxmlformats.org/drawingml/2006/main" noChangeAspect="1"/>
+                  </wp:cNvGraphicFramePr>
+                  <a:graphic xmlns:a="http://schemas.openxmlformats.org/drawingml/2006/main">
+                    <a:graphicData uri="http://schemas.openxmlformats.org/drawingml/2006/picture">
+                      <pic:pic xmlns:pic="http://schemas.openxmlformats.org/drawingml/2006/picture">
+                        <pic:nvPicPr>
+                          <pic:cNvPr id="3" name="Picture 3" descr="Icon&#10;&#10;Description automatically generated"/>
+                          <pic:cNvPicPr/>
+                        </pic:nvPicPr>
+                        <pic:blipFill>
+                          <a:blip r:embed="rId17">
+                            <a:extLst>
+                              <a:ext uri="{28A0092B-C50C-407E-A947-70E740481C1C}">
+                                <a14:useLocalDpi xmlns:a14="http://schemas.microsoft.com/office/drawing/2010/main" val="0"/>
+                              </a:ext>
+                            </a:extLst>
+                          </a:blip>
+                          <a:stretch>
+                            <a:fillRect/>
+                          </a:stretch>
+                        </pic:blipFill>
+                        <pic:spPr>
+                          <a:xfrm>
+                            <a:off x="0" y="0"/>
+                            <a:ext cx="690617" cy="673458"/>
+                          </a:xfrm>
+                          <a:prstGeom prst="rect">
+                            <a:avLst/>
+                          </a:prstGeom>
+                        </pic:spPr>
+                      </pic:pic>
+                    </a:graphicData>
+                  </a:graphic>
+                </wp:inline>
+              </w:drawing>
+            </w:r>
+          </w:p>
+        </w:tc>
+        <w:tc>
+          <w:tcPr>
+            <w:tcW w:w="2016" w:type="dxa"/>
+            <w:tcBorders>
+              <w:bottom w:val="nil"/>
+            </w:tcBorders>
+          </w:tcPr>
+          <w:p>
+            <w:pPr>
+              <w:spacing w:line="276" w:lineRule="auto"/>
+              <w:jc w:val="center"/>
+            </w:pPr>
+            <w:r>
+              <w:rPr>
+                <w:noProof/>
+              </w:rPr>
+              <w:drawing>
+                <wp:inline distT="0" distB="0" distL="0" distR="0" wp14:anchorId="7DED52D8" wp14:editId="14901CC3">
                   <wp:extent cx="1136535" cy="873892"/>
                   <wp:effectExtent l="0" t="0" r="6985" b="2540"/>
                   <wp:docPr id="30" name="Imagem 6" descr="Uma imagem com texto, cartão-de-visita, envelope, gráficos de vetor&#10;&#10;Descrição gerada automaticamente"/>
@@ -2116,7 +2187,7 @@
                           <pic:cNvPicPr/>
                         </pic:nvPicPr>
                         <pic:blipFill>
-                          <a:blip r:embed="rId17">
+                          <a:blip r:embed="rId18">
                             <a:extLst>
                               <a:ext uri="{28A0092B-C50C-407E-A947-70E740481C1C}">
                                 <a14:useLocalDpi xmlns:a14="http://schemas.microsoft.com/office/drawing/2010/main" val="0"/>
@@ -2152,7 +2223,7 @@
         </w:tc>
         <w:tc>
           <w:tcPr>
-            <w:tcW w:w="2144" w:type="dxa"/>
+            <w:tcW w:w="2406" w:type="dxa"/>
             <w:tcBorders>
               <w:bottom w:val="nil"/>
             </w:tcBorders>
@@ -2167,7 +2238,7 @@
                 <w:noProof/>
               </w:rPr>
               <w:drawing>
-                <wp:inline distT="0" distB="0" distL="0" distR="0" wp14:anchorId="472628AD" wp14:editId="1DF34027">
+                <wp:inline distT="0" distB="0" distL="0" distR="0" wp14:anchorId="1FA3B34F" wp14:editId="662296DE">
                   <wp:extent cx="1142597" cy="868652"/>
                   <wp:effectExtent l="0" t="0" r="635" b="8255"/>
                   <wp:docPr id="28" name="Imagem 11" descr="Shape, company name&#10;&#10;Description automatically generated"/>
@@ -2180,7 +2251,7 @@
                           <pic:cNvPicPr/>
                         </pic:nvPicPr>
                         <pic:blipFill>
-                          <a:blip r:embed="rId18" cstate="print">
+                          <a:blip r:embed="rId19" cstate="print">
                             <a:extLst>
                               <a:ext uri="{28A0092B-C50C-407E-A947-70E740481C1C}">
                                 <a14:useLocalDpi xmlns:a14="http://schemas.microsoft.com/office/drawing/2010/main" val="0"/>
@@ -2215,7 +2286,7 @@
         </w:tc>
         <w:tc>
           <w:tcPr>
-            <w:tcW w:w="2406" w:type="dxa"/>
+            <w:tcW w:w="1986" w:type="dxa"/>
             <w:tcBorders>
               <w:bottom w:val="nil"/>
             </w:tcBorders>
@@ -2232,10 +2303,10 @@
                 <w:lang w:val="en-US"/>
               </w:rPr>
               <w:drawing>
-                <wp:inline distT="0" distB="0" distL="0" distR="0" wp14:anchorId="2748784E" wp14:editId="44218889">
+                <wp:inline distT="0" distB="0" distL="0" distR="0" wp14:anchorId="150408E4" wp14:editId="56D5DF7B">
                   <wp:extent cx="1108655" cy="857250"/>
                   <wp:effectExtent l="0" t="0" r="0" b="0"/>
-                  <wp:docPr id="57" name="Picture 57"/>
+                  <wp:docPr id="57" name="Picture 57" descr="Shape&#10;&#10;Description automatically generated"/>
                   <wp:cNvGraphicFramePr>
                     <a:graphicFrameLocks xmlns:a="http://schemas.openxmlformats.org/drawingml/2006/main" noChangeAspect="1"/>
                   </wp:cNvGraphicFramePr>
@@ -2243,11 +2314,11 @@
                     <a:graphicData uri="http://schemas.openxmlformats.org/drawingml/2006/picture">
                       <pic:pic xmlns:pic="http://schemas.openxmlformats.org/drawingml/2006/picture">
                         <pic:nvPicPr>
-                          <pic:cNvPr id="57" name="Picture 57"/>
+                          <pic:cNvPr id="57" name="Picture 57" descr="Shape&#10;&#10;Description automatically generated"/>
                           <pic:cNvPicPr/>
                         </pic:nvPicPr>
                         <pic:blipFill>
-                          <a:blip r:embed="rId19">
+                          <a:blip r:embed="rId20">
                             <a:extLst>
                               <a:ext uri="{28A0092B-C50C-407E-A947-70E740481C1C}">
                                 <a14:useLocalDpi xmlns:a14="http://schemas.microsoft.com/office/drawing/2010/main" val="0"/>
@@ -2284,15 +2355,17 @@
           </w:tcPr>
           <w:p>
             <w:pPr>
-              <w:spacing w:line="276" w:lineRule="auto"/>
               <w:jc w:val="center"/>
+              <w:rPr>
+                <w:noProof/>
+              </w:rPr>
             </w:pPr>
             <w:r>
               <w:rPr>
                 <w:noProof/>
               </w:rPr>
               <w:drawing>
-                <wp:inline distT="0" distB="0" distL="0" distR="0" wp14:anchorId="36A59F98" wp14:editId="0AE84A23">
+                <wp:inline distT="0" distB="0" distL="0" distR="0" wp14:anchorId="2BAE29EB" wp14:editId="538AE08E">
                   <wp:extent cx="1339641" cy="550413"/>
                   <wp:effectExtent l="0" t="0" r="0" b="2540"/>
                   <wp:docPr id="51" name="Imagem 23" descr="Uma imagem com seta&#10;&#10;Descrição gerada automaticamente"/>
@@ -2305,7 +2378,7 @@
                           <pic:cNvPicPr/>
                         </pic:nvPicPr>
                         <pic:blipFill>
-                          <a:blip r:embed="rId20">
+                          <a:blip r:embed="rId21">
                             <a:extLst>
                               <a:ext uri="{28A0092B-C50C-407E-A947-70E740481C1C}">
                                 <a14:useLocalDpi xmlns:a14="http://schemas.microsoft.com/office/drawing/2010/main" val="0"/>
@@ -2342,7 +2415,7 @@
       <w:tr>
         <w:tc>
           <w:tcPr>
-            <w:tcW w:w="2144" w:type="dxa"/>
+            <w:tcW w:w="2172" w:type="dxa"/>
             <w:tcBorders>
               <w:top w:val="nil"/>
               <w:bottom w:val="single" w:sz="4" w:space="0" w:color="auto"/>
@@ -2360,31 +2433,25 @@
               <w:rPr>
                 <w:lang w:val="en-US"/>
               </w:rPr>
-              <w:t xml:space="preserve">Place </w:t>
+              <w:t>Pla</w:t>
             </w:r>
             <w:r>
               <w:rPr>
                 <w:lang w:val="en-US"/>
               </w:rPr>
-              <w:t>1</w:t>
+              <w:t>ce</w:t>
             </w:r>
             <w:r>
               <w:rPr>
                 <w:lang w:val="en-US"/>
               </w:rPr>
-              <w:t xml:space="preserve"> piece in </w:t>
-            </w:r>
-            <w:r>
-              <w:rPr>
-                <w:lang w:val="en-US"/>
-              </w:rPr>
-              <w:t>a yarn spot of the color represented (blue, in this case)</w:t>
+              <w:t xml:space="preserve"> 0 pieces</w:t>
             </w:r>
           </w:p>
         </w:tc>
         <w:tc>
           <w:tcPr>
-            <w:tcW w:w="2144" w:type="dxa"/>
+            <w:tcW w:w="2016" w:type="dxa"/>
             <w:tcBorders>
               <w:top w:val="nil"/>
               <w:bottom w:val="single" w:sz="4" w:space="0" w:color="auto"/>
@@ -2402,7 +2469,25 @@
               <w:rPr>
                 <w:lang w:val="en-US"/>
               </w:rPr>
-              <w:t>Place 2 pieces in yarn spots of the colors represented (one pink and one green, in this case)</w:t>
+              <w:t xml:space="preserve">Place </w:t>
+            </w:r>
+            <w:r>
+              <w:rPr>
+                <w:lang w:val="en-US"/>
+              </w:rPr>
+              <w:t>1</w:t>
+            </w:r>
+            <w:r>
+              <w:rPr>
+                <w:lang w:val="en-US"/>
+              </w:rPr>
+              <w:t xml:space="preserve"> piece in </w:t>
+            </w:r>
+            <w:r>
+              <w:rPr>
+                <w:lang w:val="en-US"/>
+              </w:rPr>
+              <w:t>a yarn spot of the color represented (blue, in this case)</w:t>
             </w:r>
           </w:p>
         </w:tc>
@@ -2428,7 +2513,55 @@
               <w:rPr>
                 <w:lang w:val="en-US"/>
               </w:rPr>
-              <w:t>Place 3 pieces in yarn spots of the colors represented (one blue, one pink, and one green, in this case)</w:t>
+              <w:t xml:space="preserve">Place 2 pieces in yarn spots of the colors represented </w:t>
+            </w:r>
+            <w:r>
+              <w:rPr>
+                <w:lang w:val="en-US"/>
+              </w:rPr>
+              <w:br/>
+            </w:r>
+            <w:r>
+              <w:rPr>
+                <w:lang w:val="en-US"/>
+              </w:rPr>
+              <w:t>(one pink and one green, in this case)</w:t>
+            </w:r>
+          </w:p>
+        </w:tc>
+        <w:tc>
+          <w:tcPr>
+            <w:tcW w:w="1986" w:type="dxa"/>
+            <w:tcBorders>
+              <w:top w:val="nil"/>
+              <w:bottom w:val="single" w:sz="4" w:space="0" w:color="auto"/>
+            </w:tcBorders>
+          </w:tcPr>
+          <w:p>
+            <w:pPr>
+              <w:spacing w:after="240"/>
+              <w:jc w:val="center"/>
+              <w:rPr>
+                <w:lang w:val="en-US"/>
+              </w:rPr>
+            </w:pPr>
+            <w:r>
+              <w:rPr>
+                <w:lang w:val="en-US"/>
+              </w:rPr>
+              <w:t xml:space="preserve">Place 3 pieces in yarn spots of the colors represented </w:t>
+            </w:r>
+            <w:r>
+              <w:rPr>
+                <w:lang w:val="en-US"/>
+              </w:rPr>
+              <w:br/>
+            </w:r>
+            <w:r>
+              <w:rPr>
+                <w:lang w:val="en-US"/>
+              </w:rPr>
+              <w:t>(one blue, one pink, and one green, in this case)</w:t>
             </w:r>
           </w:p>
         </w:tc>
@@ -2451,18 +2584,11 @@
               <w:rPr>
                 <w:lang w:val="en-US"/>
               </w:rPr>
-              <w:t>Replace 1 piece of the opposing Granny with your own</w:t>
-            </w:r>
-            <w:r>
-              <w:rPr>
-                <w:lang w:val="en-US"/>
-              </w:rPr>
-              <w:t xml:space="preserve"> </w:t>
+              <w:t xml:space="preserve">Replace 1 piece of the opposing Granny with your own </w:t>
             </w:r>
           </w:p>
           <w:p>
             <w:pPr>
-              <w:spacing w:after="240"/>
               <w:jc w:val="center"/>
               <w:rPr>
                 <w:lang w:val="en-US"/>
@@ -2472,25 +2598,7 @@
               <w:rPr>
                 <w:lang w:val="en-US"/>
               </w:rPr>
-              <w:t xml:space="preserve">The piece must be </w:t>
-            </w:r>
-            <w:r>
-              <w:rPr>
-                <w:lang w:val="en-US"/>
-              </w:rPr>
-              <w:t xml:space="preserve">in a yarn spot </w:t>
-            </w:r>
-            <w:r>
-              <w:rPr>
-                <w:lang w:val="en-US"/>
-              </w:rPr>
-              <w:t>of the color represented (pink, in this case</w:t>
-            </w:r>
-            <w:r>
-              <w:rPr>
-                <w:lang w:val="en-US"/>
-              </w:rPr>
-              <w:t>)</w:t>
+              <w:t>The piece must be in a yarn spot of the color represented (pink, in this case)</w:t>
             </w:r>
           </w:p>
         </w:tc>
@@ -2498,7 +2606,7 @@
       <w:tr>
         <w:tc>
           <w:tcPr>
-            <w:tcW w:w="2144" w:type="dxa"/>
+            <w:tcW w:w="2172" w:type="dxa"/>
             <w:tcBorders>
               <w:top w:val="single" w:sz="4" w:space="0" w:color="auto"/>
             </w:tcBorders>
@@ -2516,9 +2624,9 @@
                 <w:noProof/>
               </w:rPr>
               <w:drawing>
-                <wp:inline distT="0" distB="0" distL="0" distR="0" wp14:anchorId="0165867F" wp14:editId="2EE56019">
-                  <wp:extent cx="1012789" cy="717246"/>
-                  <wp:effectExtent l="0" t="0" r="0" b="6985"/>
+                <wp:inline distT="0" distB="0" distL="0" distR="0" wp14:anchorId="11D58CAB" wp14:editId="488230DF">
+                  <wp:extent cx="819150" cy="590550"/>
+                  <wp:effectExtent l="0" t="0" r="0" b="0"/>
                   <wp:docPr id="18" name="Imagem 3" descr="Icon&#10;&#10;Description automatically generated"/>
                   <wp:cNvGraphicFramePr/>
                   <a:graphic xmlns:a="http://schemas.openxmlformats.org/drawingml/2006/main">
@@ -2529,7 +2637,7 @@
                           <pic:cNvPicPr/>
                         </pic:nvPicPr>
                         <pic:blipFill>
-                          <a:blip r:embed="rId21">
+                          <a:blip r:embed="rId22" cstate="print">
                             <a:extLst>
                               <a:ext uri="{28A0092B-C50C-407E-A947-70E740481C1C}">
                                 <a14:useLocalDpi xmlns:a14="http://schemas.microsoft.com/office/drawing/2010/main" val="0"/>
@@ -2544,7 +2652,7 @@
                         <pic:spPr>
                           <a:xfrm>
                             <a:off x="0" y="0"/>
-                            <a:ext cx="1012789" cy="717246"/>
+                            <a:ext cx="819654" cy="590913"/>
                           </a:xfrm>
                           <a:prstGeom prst="rect">
                             <a:avLst/>
@@ -2565,7 +2673,7 @@
         </w:tc>
         <w:tc>
           <w:tcPr>
-            <w:tcW w:w="2144" w:type="dxa"/>
+            <w:tcW w:w="2016" w:type="dxa"/>
             <w:tcBorders>
               <w:top w:val="single" w:sz="4" w:space="0" w:color="auto"/>
             </w:tcBorders>
@@ -2583,9 +2691,9 @@
                 <w:noProof/>
               </w:rPr>
               <w:drawing>
-                <wp:inline distT="0" distB="0" distL="0" distR="0" wp14:anchorId="72A30FAF" wp14:editId="749D9BFD">
-                  <wp:extent cx="1021311" cy="675101"/>
-                  <wp:effectExtent l="0" t="0" r="7620" b="0"/>
+                <wp:inline distT="0" distB="0" distL="0" distR="0" wp14:anchorId="4599B00E" wp14:editId="3403E925">
+                  <wp:extent cx="733425" cy="590550"/>
+                  <wp:effectExtent l="0" t="0" r="9525" b="0"/>
                   <wp:docPr id="17" name="Imagem 1" descr="A red square with a green symbol&#10;&#10;Description automatically generated with low confidence"/>
                   <wp:cNvGraphicFramePr/>
                   <a:graphic xmlns:a="http://schemas.openxmlformats.org/drawingml/2006/main">
@@ -2596,7 +2704,7 @@
                           <pic:cNvPicPr/>
                         </pic:nvPicPr>
                         <pic:blipFill>
-                          <a:blip r:embed="rId22">
+                          <a:blip r:embed="rId23" cstate="print">
                             <a:extLst>
                               <a:ext uri="{28A0092B-C50C-407E-A947-70E740481C1C}">
                                 <a14:useLocalDpi xmlns:a14="http://schemas.microsoft.com/office/drawing/2010/main" val="0"/>
@@ -2610,7 +2718,7 @@
                         <pic:spPr>
                           <a:xfrm>
                             <a:off x="0" y="0"/>
-                            <a:ext cx="1021311" cy="675101"/>
+                            <a:ext cx="733599" cy="590690"/>
                           </a:xfrm>
                           <a:prstGeom prst="rect">
                             <a:avLst/>
@@ -2649,7 +2757,7 @@
                 <w:noProof/>
               </w:rPr>
               <w:drawing>
-                <wp:inline distT="0" distB="0" distL="0" distR="0" wp14:anchorId="5BB885A4" wp14:editId="2CE103F7">
+                <wp:inline distT="0" distB="0" distL="0" distR="0" wp14:anchorId="1514050A" wp14:editId="3C1206E2">
                   <wp:extent cx="1387053" cy="554821"/>
                   <wp:effectExtent l="0" t="0" r="3810" b="0"/>
                   <wp:docPr id="58" name="Imagem 25" descr="Uma imagem com texto, cartão-de-visita&#10;&#10;Descrição gerada automaticamente"/>
@@ -2662,7 +2770,7 @@
                           <pic:cNvPicPr/>
                         </pic:nvPicPr>
                         <pic:blipFill>
-                          <a:blip r:embed="rId23" cstate="print">
+                          <a:blip r:embed="rId24" cstate="print">
                             <a:extLst>
                               <a:ext uri="{28A0092B-C50C-407E-A947-70E740481C1C}">
                                 <a14:useLocalDpi xmlns:a14="http://schemas.microsoft.com/office/drawing/2010/main" val="0"/>
@@ -2697,7 +2805,7 @@
         </w:tc>
         <w:tc>
           <w:tcPr>
-            <w:tcW w:w="2325" w:type="dxa"/>
+            <w:tcW w:w="1986" w:type="dxa"/>
             <w:tcBorders>
               <w:top w:val="single" w:sz="4" w:space="0" w:color="auto"/>
             </w:tcBorders>
@@ -2715,7 +2823,7 @@
                 <w:noProof/>
               </w:rPr>
               <w:drawing>
-                <wp:inline distT="0" distB="0" distL="0" distR="0" wp14:anchorId="2F57408C" wp14:editId="41540723">
+                <wp:inline distT="0" distB="0" distL="0" distR="0" wp14:anchorId="1A9ED310" wp14:editId="5A13C0D0">
                   <wp:extent cx="1122746" cy="795628"/>
                   <wp:effectExtent l="0" t="0" r="1270" b="5080"/>
                   <wp:docPr id="54" name="Imagem 17" descr="Icon&#10;&#10;Description automatically generated"/>
@@ -2728,7 +2836,7 @@
                           <pic:cNvPicPr/>
                         </pic:nvPicPr>
                         <pic:blipFill>
-                          <a:blip r:embed="rId24">
+                          <a:blip r:embed="rId25">
                             <a:extLst>
                               <a:ext uri="{28A0092B-C50C-407E-A947-70E740481C1C}">
                                 <a14:useLocalDpi xmlns:a14="http://schemas.microsoft.com/office/drawing/2010/main" val="0"/>
@@ -2761,11 +2869,73 @@
             </w:r>
           </w:p>
         </w:tc>
+        <w:tc>
+          <w:tcPr>
+            <w:tcW w:w="2325" w:type="dxa"/>
+            <w:tcBorders>
+              <w:top w:val="single" w:sz="4" w:space="0" w:color="auto"/>
+            </w:tcBorders>
+          </w:tcPr>
+          <w:p>
+            <w:pPr>
+              <w:jc w:val="center"/>
+              <w:rPr>
+                <w:noProof/>
+              </w:rPr>
+            </w:pPr>
+            <w:r>
+              <w:rPr>
+                <w:noProof/>
+              </w:rPr>
+              <w:drawing>
+                <wp:inline distT="0" distB="0" distL="0" distR="0" wp14:anchorId="5368B510" wp14:editId="18508084">
+                  <wp:extent cx="1095375" cy="474430"/>
+                  <wp:effectExtent l="0" t="0" r="0" b="1905"/>
+                  <wp:docPr id="4" name="Picture 4"/>
+                  <wp:cNvGraphicFramePr>
+                    <a:graphicFrameLocks xmlns:a="http://schemas.openxmlformats.org/drawingml/2006/main" noChangeAspect="1"/>
+                  </wp:cNvGraphicFramePr>
+                  <a:graphic xmlns:a="http://schemas.openxmlformats.org/drawingml/2006/main">
+                    <a:graphicData uri="http://schemas.openxmlformats.org/drawingml/2006/picture">
+                      <pic:pic xmlns:pic="http://schemas.openxmlformats.org/drawingml/2006/picture">
+                        <pic:nvPicPr>
+                          <pic:cNvPr id="4" name="Picture 4"/>
+                          <pic:cNvPicPr/>
+                        </pic:nvPicPr>
+                        <pic:blipFill>
+                          <a:blip r:embed="rId26">
+                            <a:extLst>
+                              <a:ext uri="{28A0092B-C50C-407E-A947-70E740481C1C}">
+                                <a14:useLocalDpi xmlns:a14="http://schemas.microsoft.com/office/drawing/2010/main" val="0"/>
+                              </a:ext>
+                            </a:extLst>
+                          </a:blip>
+                          <a:stretch>
+                            <a:fillRect/>
+                          </a:stretch>
+                        </pic:blipFill>
+                        <pic:spPr>
+                          <a:xfrm>
+                            <a:off x="0" y="0"/>
+                            <a:ext cx="1112528" cy="481859"/>
+                          </a:xfrm>
+                          <a:prstGeom prst="rect">
+                            <a:avLst/>
+                          </a:prstGeom>
+                        </pic:spPr>
+                      </pic:pic>
+                    </a:graphicData>
+                  </a:graphic>
+                </wp:inline>
+              </w:drawing>
+            </w:r>
+          </w:p>
+        </w:tc>
       </w:tr>
       <w:tr>
         <w:tc>
           <w:tcPr>
-            <w:tcW w:w="2144" w:type="dxa"/>
+            <w:tcW w:w="2172" w:type="dxa"/>
           </w:tcPr>
           <w:p>
             <w:pPr>
@@ -2784,7 +2954,7 @@
         </w:tc>
         <w:tc>
           <w:tcPr>
-            <w:tcW w:w="2144" w:type="dxa"/>
+            <w:tcW w:w="2016" w:type="dxa"/>
           </w:tcPr>
           <w:p>
             <w:pPr>
@@ -2797,7 +2967,33 @@
               <w:rPr>
                 <w:lang w:val="en-US"/>
               </w:rPr>
-              <w:t>Unblock a yarn spot (for both players)</w:t>
+              <w:t xml:space="preserve">Unblock a </w:t>
+            </w:r>
+            <w:r>
+              <w:rPr>
+                <w:lang w:val="en-US"/>
+              </w:rPr>
+              <w:t xml:space="preserve">blocked </w:t>
+            </w:r>
+            <w:r>
+              <w:rPr>
+                <w:lang w:val="en-US"/>
+              </w:rPr>
+              <w:t xml:space="preserve">yarn spot </w:t>
+            </w:r>
+          </w:p>
+          <w:p>
+            <w:pPr>
+              <w:jc w:val="center"/>
+              <w:rPr>
+                <w:lang w:val="en-US"/>
+              </w:rPr>
+            </w:pPr>
+            <w:r>
+              <w:rPr>
+                <w:lang w:val="en-US"/>
+              </w:rPr>
+              <w:t>(for both Grannies)</w:t>
             </w:r>
           </w:p>
         </w:tc>
@@ -2816,21 +3012,7 @@
               <w:rPr>
                 <w:lang w:val="en-US"/>
               </w:rPr>
-              <w:t xml:space="preserve">Switch </w:t>
-            </w:r>
-            <w:proofErr w:type="gramStart"/>
-            <w:r>
-              <w:rPr>
-                <w:lang w:val="en-US"/>
-              </w:rPr>
-              <w:t>a number of</w:t>
-            </w:r>
-            <w:proofErr w:type="gramEnd"/>
-            <w:r>
-              <w:rPr>
-                <w:lang w:val="en-US"/>
-              </w:rPr>
-              <w:t xml:space="preserve"> your own pieces with your opposing Granny's pieces </w:t>
+              <w:t xml:space="preserve">Switch a number of your own pieces with your opposing Granny's pieces </w:t>
             </w:r>
           </w:p>
           <w:p>
@@ -2844,21 +3026,32 @@
               <w:rPr>
                 <w:lang w:val="en-US"/>
               </w:rPr>
-              <w:t>(</w:t>
+              <w:t>(only 1 in this case)</w:t>
             </w:r>
-            <w:proofErr w:type="gramStart"/>
+          </w:p>
+        </w:tc>
+        <w:tc>
+          <w:tcPr>
+            <w:tcW w:w="1986" w:type="dxa"/>
+          </w:tcPr>
+          <w:p>
+            <w:pPr>
+              <w:jc w:val="center"/>
+              <w:rPr>
+                <w:lang w:val="en-US"/>
+              </w:rPr>
+            </w:pPr>
             <w:r>
               <w:rPr>
                 <w:lang w:val="en-US"/>
               </w:rPr>
-              <w:t>only</w:t>
+              <w:t xml:space="preserve">Discard an opposing Granny’s </w:t>
             </w:r>
-            <w:proofErr w:type="gramEnd"/>
             <w:r>
               <w:rPr>
                 <w:lang w:val="en-US"/>
               </w:rPr>
-              <w:t xml:space="preserve"> 1 in this case)</w:t>
+              <w:t>Knitting Blessing</w:t>
             </w:r>
           </w:p>
         </w:tc>
@@ -2877,19 +3070,33 @@
               <w:rPr>
                 <w:lang w:val="en-US"/>
               </w:rPr>
-              <w:t xml:space="preserve">Discard an </w:t>
+              <w:t xml:space="preserve">Play a number of extra </w:t>
             </w:r>
             <w:r>
               <w:rPr>
                 <w:lang w:val="en-US"/>
               </w:rPr>
-              <w:t>opposing Granny</w:t>
+              <w:t>Knitting Blessings</w:t>
             </w:r>
             <w:r>
               <w:rPr>
                 <w:lang w:val="en-US"/>
               </w:rPr>
-              <w:t>’s card</w:t>
+              <w:t xml:space="preserve"> </w:t>
+            </w:r>
+          </w:p>
+          <w:p>
+            <w:pPr>
+              <w:jc w:val="center"/>
+              <w:rPr>
+                <w:lang w:val="en-US"/>
+              </w:rPr>
+            </w:pPr>
+            <w:r>
+              <w:rPr>
+                <w:lang w:val="en-US"/>
+              </w:rPr>
+              <w:t>(2, in this case)</w:t>
             </w:r>
           </w:p>
         </w:tc>
@@ -2904,7 +3111,23 @@
     </w:p>
     <w:p>
       <w:pPr>
+        <w:rPr>
+          <w:lang w:val="en-US"/>
+        </w:rPr>
+      </w:pPr>
+    </w:p>
+    <w:p>
+      <w:pPr>
         <w:jc w:val="center"/>
+        <w:rPr>
+          <w:b/>
+          <w:bCs/>
+          <w:color w:val="000000"/>
+          <w:sz w:val="30"/>
+          <w:szCs w:val="30"/>
+        </w:rPr>
+      </w:pPr>
+      <w:r>
         <w:rPr>
           <w:rStyle w:val="Tipodeletrapredefinidodopargrafo"/>
           <w:b/>
@@ -2913,25 +3136,8 @@
           <w:sz w:val="30"/>
           <w:szCs w:val="30"/>
         </w:rPr>
-      </w:pPr>
-      <w:r>
-        <w:rPr>
-          <w:rStyle w:val="Tipodeletrapredefinidodopargrafo"/>
-          <w:b/>
-          <w:bCs/>
-          <w:color w:val="000000"/>
-          <w:sz w:val="30"/>
-          <w:szCs w:val="30"/>
-        </w:rPr>
         <w:t>Vassal Cheat-Sheet:</w:t>
       </w:r>
-    </w:p>
-    <w:p>
-      <w:pPr>
-        <w:rPr>
-          <w:noProof/>
-        </w:rPr>
-      </w:pPr>
       <w:r>
         <w:rPr>
           <w:noProof/>
@@ -3167,7 +3373,7 @@
       </w:pPr>
     </w:p>
     <w:sectPr>
-      <w:footerReference w:type="default" r:id="rId25"/>
+      <w:footerReference w:type="default" r:id="rId27"/>
       <w:pgSz w:w="11909" w:h="16834"/>
       <w:pgMar w:top="1440" w:right="1440" w:bottom="1440" w:left="1440" w:header="720" w:footer="720" w:gutter="0"/>
       <w:pgNumType w:start="1"/>

</xml_diff>

<commit_message>
Renamed Game File, Added team members list to rulebook
</commit_message>
<xml_diff>
--- a/Hex Variance/Docs/The Grandma Knit-a-Ton.docx
+++ b/Hex Variance/Docs/The Grandma Knit-a-Ton.docx
@@ -277,7 +277,23 @@
           <w:rFonts w:ascii="Verdana" w:hAnsi="Verdana"/>
           <w:lang w:val="en-US"/>
         </w:rPr>
-        <w:t>The Knitting Gods think this will be pretty fun to watch, so they give the Grannies some Knitting Blessings (cards) to help them out.</w:t>
+        <w:t xml:space="preserve">The Knitting Gods think this will be </w:t>
+      </w:r>
+      <w:proofErr w:type="gramStart"/>
+      <w:r>
+        <w:rPr>
+          <w:rFonts w:ascii="Verdana" w:hAnsi="Verdana"/>
+          <w:lang w:val="en-US"/>
+        </w:rPr>
+        <w:t>pretty fun</w:t>
+      </w:r>
+      <w:proofErr w:type="gramEnd"/>
+      <w:r>
+        <w:rPr>
+          <w:rFonts w:ascii="Verdana" w:hAnsi="Verdana"/>
+          <w:lang w:val="en-US"/>
+        </w:rPr>
+        <w:t xml:space="preserve"> to watch, so they give the Grannies some Knitting Blessings (cards) to help them out.</w:t>
       </w:r>
     </w:p>
     <w:p>
@@ -443,7 +459,7 @@
           <w:noProof/>
         </w:rPr>
         <w:drawing>
-          <wp:anchor distT="114300" distB="114300" distL="114300" distR="114300" simplePos="0" relativeHeight="251746304" behindDoc="0" locked="0" layoutInCell="1" hidden="0" allowOverlap="1" wp14:anchorId="0EA72702" wp14:editId="1A743977">
+          <wp:anchor distT="114300" distB="114300" distL="114300" distR="114300" simplePos="0" relativeHeight="251746304" behindDoc="0" locked="0" layoutInCell="1" hidden="0" allowOverlap="1" wp14:anchorId="0EA72702" wp14:editId="2D396AB1">
             <wp:simplePos x="0" y="0"/>
             <wp:positionH relativeFrom="margin">
               <wp:posOffset>2638425</wp:posOffset>
@@ -947,8 +963,17 @@
           <w:rFonts w:ascii="Verdana" w:hAnsi="Verdana"/>
           <w:lang w:val="en-US"/>
         </w:rPr>
-        <w:t>: Granny can play 2 Knitting Blessings this round;</w:t>
-      </w:r>
+        <w:t xml:space="preserve">: Granny can play 2 Knitting Blessings this </w:t>
+      </w:r>
+      <w:proofErr w:type="gramStart"/>
+      <w:r>
+        <w:rPr>
+          <w:rFonts w:ascii="Verdana" w:hAnsi="Verdana"/>
+          <w:lang w:val="en-US"/>
+        </w:rPr>
+        <w:t>round;</w:t>
+      </w:r>
+      <w:proofErr w:type="gramEnd"/>
     </w:p>
     <w:p>
       <w:pPr>
@@ -1815,7 +1840,7 @@
           <w:rFonts w:ascii="Verdana" w:hAnsi="Verdana"/>
           <w:lang w:val="en-US"/>
         </w:rPr>
-        <w:t xml:space="preserve"> so beware!</w:t>
+        <w:t>so beware!</w:t>
       </w:r>
     </w:p>
     <w:p>
@@ -1927,7 +1952,23 @@
           <w:rFonts w:ascii="Verdana" w:hAnsi="Verdana"/>
           <w:lang w:val="en-US"/>
         </w:rPr>
-        <w:t xml:space="preserve">When drawn, it must be automatically played and its effect activates immediately. </w:t>
+        <w:t xml:space="preserve">When drawn, it must be automatically </w:t>
+      </w:r>
+      <w:proofErr w:type="gramStart"/>
+      <w:r>
+        <w:rPr>
+          <w:rFonts w:ascii="Verdana" w:hAnsi="Verdana"/>
+          <w:lang w:val="en-US"/>
+        </w:rPr>
+        <w:t>played</w:t>
+      </w:r>
+      <w:proofErr w:type="gramEnd"/>
+      <w:r>
+        <w:rPr>
+          <w:rFonts w:ascii="Verdana" w:hAnsi="Verdana"/>
+          <w:lang w:val="en-US"/>
+        </w:rPr>
+        <w:t xml:space="preserve"> and its effect activates immediately. </w:t>
       </w:r>
     </w:p>
     <w:p>
@@ -2993,7 +3034,21 @@
               <w:rPr>
                 <w:lang w:val="en-US"/>
               </w:rPr>
-              <w:t>(for both Grannies)</w:t>
+              <w:t>(</w:t>
+            </w:r>
+            <w:proofErr w:type="gramStart"/>
+            <w:r>
+              <w:rPr>
+                <w:lang w:val="en-US"/>
+              </w:rPr>
+              <w:t>for</w:t>
+            </w:r>
+            <w:proofErr w:type="gramEnd"/>
+            <w:r>
+              <w:rPr>
+                <w:lang w:val="en-US"/>
+              </w:rPr>
+              <w:t xml:space="preserve"> both Grannies)</w:t>
             </w:r>
           </w:p>
         </w:tc>
@@ -3012,7 +3067,21 @@
               <w:rPr>
                 <w:lang w:val="en-US"/>
               </w:rPr>
-              <w:t xml:space="preserve">Switch a number of your own pieces with your opposing Granny's pieces </w:t>
+              <w:t xml:space="preserve">Switch </w:t>
+            </w:r>
+            <w:proofErr w:type="gramStart"/>
+            <w:r>
+              <w:rPr>
+                <w:lang w:val="en-US"/>
+              </w:rPr>
+              <w:t>a number of</w:t>
+            </w:r>
+            <w:proofErr w:type="gramEnd"/>
+            <w:r>
+              <w:rPr>
+                <w:lang w:val="en-US"/>
+              </w:rPr>
+              <w:t xml:space="preserve"> your own pieces with your opposing Granny's pieces </w:t>
             </w:r>
           </w:p>
           <w:p>
@@ -3026,7 +3095,21 @@
               <w:rPr>
                 <w:lang w:val="en-US"/>
               </w:rPr>
-              <w:t>(only 1 in this case)</w:t>
+              <w:t>(</w:t>
+            </w:r>
+            <w:proofErr w:type="gramStart"/>
+            <w:r>
+              <w:rPr>
+                <w:lang w:val="en-US"/>
+              </w:rPr>
+              <w:t>only</w:t>
+            </w:r>
+            <w:proofErr w:type="gramEnd"/>
+            <w:r>
+              <w:rPr>
+                <w:lang w:val="en-US"/>
+              </w:rPr>
+              <w:t xml:space="preserve"> 1 in this case)</w:t>
             </w:r>
           </w:p>
         </w:tc>
@@ -3070,7 +3153,21 @@
               <w:rPr>
                 <w:lang w:val="en-US"/>
               </w:rPr>
-              <w:t xml:space="preserve">Play a number of extra </w:t>
+              <w:t xml:space="preserve">Play </w:t>
+            </w:r>
+            <w:proofErr w:type="gramStart"/>
+            <w:r>
+              <w:rPr>
+                <w:lang w:val="en-US"/>
+              </w:rPr>
+              <w:t>a number of</w:t>
+            </w:r>
+            <w:proofErr w:type="gramEnd"/>
+            <w:r>
+              <w:rPr>
+                <w:lang w:val="en-US"/>
+              </w:rPr>
+              <w:t xml:space="preserve"> extra </w:t>
             </w:r>
             <w:r>
               <w:rPr>
@@ -3373,11 +3470,14 @@
       </w:pPr>
     </w:p>
     <w:sectPr>
-      <w:footerReference w:type="default" r:id="rId27"/>
+      <w:headerReference w:type="default" r:id="rId27"/>
+      <w:headerReference w:type="first" r:id="rId28"/>
       <w:pgSz w:w="11909" w:h="16834"/>
       <w:pgMar w:top="1440" w:right="1440" w:bottom="1440" w:left="1440" w:header="720" w:footer="720" w:gutter="0"/>
       <w:pgNumType w:start="1"/>
       <w:cols w:space="720"/>
+      <w:titlePg/>
+      <w:docGrid w:linePitch="299"/>
     </w:sectPr>
   </w:body>
 </w:document>
@@ -3408,12 +3508,6 @@
 </w:endnotes>
 </file>
 
-<file path=word/footer1.xml><?xml version="1.0" encoding="utf-8"?>
-<w:ftr xmlns:wpc="http://schemas.microsoft.com/office/word/2010/wordprocessingCanvas" xmlns:cx="http://schemas.microsoft.com/office/drawing/2014/chartex" xmlns:cx1="http://schemas.microsoft.com/office/drawing/2015/9/8/chartex" xmlns:cx2="http://schemas.microsoft.com/office/drawing/2015/10/21/chartex" xmlns:cx3="http://schemas.microsoft.com/office/drawing/2016/5/9/chartex" xmlns:cx4="http://schemas.microsoft.com/office/drawing/2016/5/10/chartex" xmlns:cx5="http://schemas.microsoft.com/office/drawing/2016/5/11/chartex" xmlns:cx6="http://schemas.microsoft.com/office/drawing/2016/5/12/chartex" xmlns:cx7="http://schemas.microsoft.com/office/drawing/2016/5/13/chartex" xmlns:cx8="http://schemas.microsoft.com/office/drawing/2016/5/14/chartex" xmlns:mc="http://schemas.openxmlformats.org/markup-compatibility/2006" xmlns:aink="http://schemas.microsoft.com/office/drawing/2016/ink" xmlns:am3d="http://schemas.microsoft.com/office/drawing/2017/model3d" xmlns:o="urn:schemas-microsoft-com:office:office" xmlns:oel="http://schemas.microsoft.com/office/2019/extlst" xmlns:r="http://schemas.openxmlformats.org/officeDocument/2006/relationships" xmlns:m="http://schemas.openxmlformats.org/officeDocument/2006/math" xmlns:v="urn:schemas-microsoft-com:vml" xmlns:wp14="http://schemas.microsoft.com/office/word/2010/wordprocessingDrawing" xmlns:wp="http://schemas.openxmlformats.org/drawingml/2006/wordprocessingDrawing" xmlns:w10="urn:schemas-microsoft-com:office:word" xmlns:w="http://schemas.openxmlformats.org/wordprocessingml/2006/main" xmlns:w14="http://schemas.microsoft.com/office/word/2010/wordml" xmlns:w15="http://schemas.microsoft.com/office/word/2012/wordml" xmlns:w16cex="http://schemas.microsoft.com/office/word/2018/wordml/cex" xmlns:w16cid="http://schemas.microsoft.com/office/word/2016/wordml/cid" xmlns:w16="http://schemas.microsoft.com/office/word/2018/wordml" xmlns:w16sdtdh="http://schemas.microsoft.com/office/word/2020/wordml/sdtdatahash" xmlns:w16se="http://schemas.microsoft.com/office/word/2015/wordml/symex" xmlns:wpg="http://schemas.microsoft.com/office/word/2010/wordprocessingGroup" xmlns:wpi="http://schemas.microsoft.com/office/word/2010/wordprocessingInk" xmlns:wne="http://schemas.microsoft.com/office/word/2006/wordml" xmlns:wps="http://schemas.microsoft.com/office/word/2010/wordprocessingShape" mc:Ignorable="w14 w15 w16se w16cid w16 w16cex w16sdtdh wp14">
-  <w:p/>
-</w:ftr>
-</file>
-
 <file path=word/footnotes.xml><?xml version="1.0" encoding="utf-8"?>
 <w:footnotes xmlns:wpc="http://schemas.microsoft.com/office/word/2010/wordprocessingCanvas" xmlns:cx="http://schemas.microsoft.com/office/drawing/2014/chartex" xmlns:cx1="http://schemas.microsoft.com/office/drawing/2015/9/8/chartex" xmlns:cx2="http://schemas.microsoft.com/office/drawing/2015/10/21/chartex" xmlns:cx3="http://schemas.microsoft.com/office/drawing/2016/5/9/chartex" xmlns:cx4="http://schemas.microsoft.com/office/drawing/2016/5/10/chartex" xmlns:cx5="http://schemas.microsoft.com/office/drawing/2016/5/11/chartex" xmlns:cx6="http://schemas.microsoft.com/office/drawing/2016/5/12/chartex" xmlns:cx7="http://schemas.microsoft.com/office/drawing/2016/5/13/chartex" xmlns:cx8="http://schemas.microsoft.com/office/drawing/2016/5/14/chartex" xmlns:mc="http://schemas.openxmlformats.org/markup-compatibility/2006" xmlns:aink="http://schemas.microsoft.com/office/drawing/2016/ink" xmlns:am3d="http://schemas.microsoft.com/office/drawing/2017/model3d" xmlns:o="urn:schemas-microsoft-com:office:office" xmlns:oel="http://schemas.microsoft.com/office/2019/extlst" xmlns:r="http://schemas.openxmlformats.org/officeDocument/2006/relationships" xmlns:m="http://schemas.openxmlformats.org/officeDocument/2006/math" xmlns:v="urn:schemas-microsoft-com:vml" xmlns:wp14="http://schemas.microsoft.com/office/word/2010/wordprocessingDrawing" xmlns:wp="http://schemas.openxmlformats.org/drawingml/2006/wordprocessingDrawing" xmlns:w10="urn:schemas-microsoft-com:office:word" xmlns:w="http://schemas.openxmlformats.org/wordprocessingml/2006/main" xmlns:w14="http://schemas.microsoft.com/office/word/2010/wordml" xmlns:w15="http://schemas.microsoft.com/office/word/2012/wordml" xmlns:w16cex="http://schemas.microsoft.com/office/word/2018/wordml/cex" xmlns:w16cid="http://schemas.microsoft.com/office/word/2016/wordml/cid" xmlns:w16="http://schemas.microsoft.com/office/word/2018/wordml" xmlns:w16sdtdh="http://schemas.microsoft.com/office/word/2020/wordml/sdtdatahash" xmlns:w16se="http://schemas.microsoft.com/office/word/2015/wordml/symex" xmlns:wpg="http://schemas.microsoft.com/office/word/2010/wordprocessingGroup" xmlns:wpi="http://schemas.microsoft.com/office/word/2010/wordprocessingInk" xmlns:wne="http://schemas.microsoft.com/office/word/2006/wordml" xmlns:wps="http://schemas.microsoft.com/office/word/2010/wordprocessingShape" mc:Ignorable="w14 w15 w16se w16cid w16 w16cex w16sdtdh wp14">
   <w:footnote w:type="separator" w:id="-1">
@@ -3437,6 +3531,41 @@
     </w:p>
   </w:footnote>
 </w:footnotes>
+</file>
+
+<file path=word/header1.xml><?xml version="1.0" encoding="utf-8"?>
+<w:hdr xmlns:wpc="http://schemas.microsoft.com/office/word/2010/wordprocessingCanvas" xmlns:cx="http://schemas.microsoft.com/office/drawing/2014/chartex" xmlns:cx1="http://schemas.microsoft.com/office/drawing/2015/9/8/chartex" xmlns:cx2="http://schemas.microsoft.com/office/drawing/2015/10/21/chartex" xmlns:cx3="http://schemas.microsoft.com/office/drawing/2016/5/9/chartex" xmlns:cx4="http://schemas.microsoft.com/office/drawing/2016/5/10/chartex" xmlns:cx5="http://schemas.microsoft.com/office/drawing/2016/5/11/chartex" xmlns:cx6="http://schemas.microsoft.com/office/drawing/2016/5/12/chartex" xmlns:cx7="http://schemas.microsoft.com/office/drawing/2016/5/13/chartex" xmlns:cx8="http://schemas.microsoft.com/office/drawing/2016/5/14/chartex" xmlns:mc="http://schemas.openxmlformats.org/markup-compatibility/2006" xmlns:aink="http://schemas.microsoft.com/office/drawing/2016/ink" xmlns:am3d="http://schemas.microsoft.com/office/drawing/2017/model3d" xmlns:o="urn:schemas-microsoft-com:office:office" xmlns:oel="http://schemas.microsoft.com/office/2019/extlst" xmlns:r="http://schemas.openxmlformats.org/officeDocument/2006/relationships" xmlns:m="http://schemas.openxmlformats.org/officeDocument/2006/math" xmlns:v="urn:schemas-microsoft-com:vml" xmlns:wp14="http://schemas.microsoft.com/office/word/2010/wordprocessingDrawing" xmlns:wp="http://schemas.openxmlformats.org/drawingml/2006/wordprocessingDrawing" xmlns:w10="urn:schemas-microsoft-com:office:word" xmlns:w="http://schemas.openxmlformats.org/wordprocessingml/2006/main" xmlns:w14="http://schemas.microsoft.com/office/word/2010/wordml" xmlns:w15="http://schemas.microsoft.com/office/word/2012/wordml" xmlns:w16cex="http://schemas.microsoft.com/office/word/2018/wordml/cex" xmlns:w16cid="http://schemas.microsoft.com/office/word/2016/wordml/cid" xmlns:w16="http://schemas.microsoft.com/office/word/2018/wordml" xmlns:w16sdtdh="http://schemas.microsoft.com/office/word/2020/wordml/sdtdatahash" xmlns:w16se="http://schemas.microsoft.com/office/word/2015/wordml/symex" xmlns:wpg="http://schemas.microsoft.com/office/word/2010/wordprocessingGroup" xmlns:wpi="http://schemas.microsoft.com/office/word/2010/wordprocessingInk" xmlns:wne="http://schemas.microsoft.com/office/word/2006/wordml" xmlns:wps="http://schemas.microsoft.com/office/word/2010/wordprocessingShape" mc:Ignorable="w14 w15 w16se w16cid w16 w16cex w16sdtdh wp14">
+  <w:p>
+    <w:pPr>
+      <w:pStyle w:val="Header"/>
+    </w:pPr>
+    <w:r>
+      <w:tab/>
+    </w:r>
+  </w:p>
+  <w:p>
+    <w:pPr>
+      <w:pStyle w:val="Header"/>
+    </w:pPr>
+  </w:p>
+</w:hdr>
+</file>
+
+<file path=word/header2.xml><?xml version="1.0" encoding="utf-8"?>
+<w:hdr xmlns:wpc="http://schemas.microsoft.com/office/word/2010/wordprocessingCanvas" xmlns:cx="http://schemas.microsoft.com/office/drawing/2014/chartex" xmlns:cx1="http://schemas.microsoft.com/office/drawing/2015/9/8/chartex" xmlns:cx2="http://schemas.microsoft.com/office/drawing/2015/10/21/chartex" xmlns:cx3="http://schemas.microsoft.com/office/drawing/2016/5/9/chartex" xmlns:cx4="http://schemas.microsoft.com/office/drawing/2016/5/10/chartex" xmlns:cx5="http://schemas.microsoft.com/office/drawing/2016/5/11/chartex" xmlns:cx6="http://schemas.microsoft.com/office/drawing/2016/5/12/chartex" xmlns:cx7="http://schemas.microsoft.com/office/drawing/2016/5/13/chartex" xmlns:cx8="http://schemas.microsoft.com/office/drawing/2016/5/14/chartex" xmlns:mc="http://schemas.openxmlformats.org/markup-compatibility/2006" xmlns:aink="http://schemas.microsoft.com/office/drawing/2016/ink" xmlns:am3d="http://schemas.microsoft.com/office/drawing/2017/model3d" xmlns:o="urn:schemas-microsoft-com:office:office" xmlns:oel="http://schemas.microsoft.com/office/2019/extlst" xmlns:r="http://schemas.openxmlformats.org/officeDocument/2006/relationships" xmlns:m="http://schemas.openxmlformats.org/officeDocument/2006/math" xmlns:v="urn:schemas-microsoft-com:vml" xmlns:wp14="http://schemas.microsoft.com/office/word/2010/wordprocessingDrawing" xmlns:wp="http://schemas.openxmlformats.org/drawingml/2006/wordprocessingDrawing" xmlns:w10="urn:schemas-microsoft-com:office:word" xmlns:w="http://schemas.openxmlformats.org/wordprocessingml/2006/main" xmlns:w14="http://schemas.microsoft.com/office/word/2010/wordml" xmlns:w15="http://schemas.microsoft.com/office/word/2012/wordml" xmlns:w16cex="http://schemas.microsoft.com/office/word/2018/wordml/cex" xmlns:w16cid="http://schemas.microsoft.com/office/word/2016/wordml/cid" xmlns:w16="http://schemas.microsoft.com/office/word/2018/wordml" xmlns:w16sdtdh="http://schemas.microsoft.com/office/word/2020/wordml/sdtdatahash" xmlns:w16se="http://schemas.microsoft.com/office/word/2015/wordml/symex" xmlns:wpg="http://schemas.microsoft.com/office/word/2010/wordprocessingGroup" xmlns:wpi="http://schemas.microsoft.com/office/word/2010/wordprocessingInk" xmlns:wne="http://schemas.microsoft.com/office/word/2006/wordml" xmlns:wps="http://schemas.microsoft.com/office/word/2010/wordprocessingShape" mc:Ignorable="w14 w15 w16se w16cid w16 w16cex w16sdtdh wp14">
+  <w:p>
+    <w:pPr>
+      <w:pStyle w:val="Header"/>
+      <w:jc w:val="center"/>
+    </w:pPr>
+    <w:r>
+      <w:t>Team</w:t>
+    </w:r>
+    <w:r>
+      <w:t>: 97375 (Alexandra Pato),  89467 (Jenisha Lalgi), 87318 (Filipe Neves)</w:t>
+    </w:r>
+  </w:p>
+</w:hdr>
 </file>
 
 <file path=word/numbering.xml><?xml version="1.0" encoding="utf-8"?>
@@ -4903,6 +5032,50 @@
       <w:contextualSpacing/>
     </w:pPr>
   </w:style>
+  <w:style w:type="paragraph" w:styleId="Header">
+    <w:name w:val="header"/>
+    <w:basedOn w:val="Normal"/>
+    <w:link w:val="HeaderChar"/>
+    <w:uiPriority w:val="99"/>
+    <w:unhideWhenUsed/>
+    <w:rsid w:val="00E959CA"/>
+    <w:pPr>
+      <w:tabs>
+        <w:tab w:val="center" w:pos="4252"/>
+        <w:tab w:val="right" w:pos="8504"/>
+      </w:tabs>
+      <w:spacing w:line="240" w:lineRule="auto"/>
+    </w:pPr>
+  </w:style>
+  <w:style w:type="character" w:customStyle="1" w:styleId="HeaderChar">
+    <w:name w:val="Header Char"/>
+    <w:basedOn w:val="DefaultParagraphFont"/>
+    <w:link w:val="Header"/>
+    <w:uiPriority w:val="99"/>
+    <w:rsid w:val="00E959CA"/>
+  </w:style>
+  <w:style w:type="paragraph" w:styleId="Footer">
+    <w:name w:val="footer"/>
+    <w:basedOn w:val="Normal"/>
+    <w:link w:val="FooterChar"/>
+    <w:uiPriority w:val="99"/>
+    <w:unhideWhenUsed/>
+    <w:rsid w:val="00E959CA"/>
+    <w:pPr>
+      <w:tabs>
+        <w:tab w:val="center" w:pos="4252"/>
+        <w:tab w:val="right" w:pos="8504"/>
+      </w:tabs>
+      <w:spacing w:line="240" w:lineRule="auto"/>
+    </w:pPr>
+  </w:style>
+  <w:style w:type="character" w:customStyle="1" w:styleId="FooterChar">
+    <w:name w:val="Footer Char"/>
+    <w:basedOn w:val="DefaultParagraphFont"/>
+    <w:link w:val="Footer"/>
+    <w:uiPriority w:val="99"/>
+    <w:rsid w:val="00E959CA"/>
+  </w:style>
 </w:styles>
 </file>
 

</xml_diff>

<commit_message>
Changed mod name, added Delete Piece to Vassal Cheat Sheet
</commit_message>
<xml_diff>
--- a/Hex Variance/Docs/The Grandma Knit-a-Ton.docx
+++ b/Hex Variance/Docs/The Grandma Knit-a-Ton.docx
@@ -3246,15 +3246,17 @@
     <w:tbl>
       <w:tblPr>
         <w:tblStyle w:val="TableGrid"/>
-        <w:tblW w:w="9493" w:type="dxa"/>
+        <w:tblW w:w="10674" w:type="dxa"/>
+        <w:tblInd w:w="-614" w:type="dxa"/>
         <w:tblLook w:val="04A0" w:firstRow="1" w:lastRow="0" w:firstColumn="1" w:lastColumn="0" w:noHBand="0" w:noVBand="1"/>
       </w:tblPr>
       <w:tblGrid>
         <w:gridCol w:w="1195"/>
-        <w:gridCol w:w="1494"/>
-        <w:gridCol w:w="2268"/>
-        <w:gridCol w:w="2551"/>
-        <w:gridCol w:w="1985"/>
+        <w:gridCol w:w="1515"/>
+        <w:gridCol w:w="2012"/>
+        <w:gridCol w:w="2266"/>
+        <w:gridCol w:w="1681"/>
+        <w:gridCol w:w="2005"/>
       </w:tblGrid>
       <w:tr>
         <w:tc>
@@ -3281,7 +3283,7 @@
         </w:tc>
         <w:tc>
           <w:tcPr>
-            <w:tcW w:w="1494" w:type="dxa"/>
+            <w:tcW w:w="1515" w:type="dxa"/>
           </w:tcPr>
           <w:p>
             <w:pPr>
@@ -3303,7 +3305,7 @@
         </w:tc>
         <w:tc>
           <w:tcPr>
-            <w:tcW w:w="2268" w:type="dxa"/>
+            <w:tcW w:w="2012" w:type="dxa"/>
           </w:tcPr>
           <w:p>
             <w:pPr>
@@ -3325,7 +3327,7 @@
         </w:tc>
         <w:tc>
           <w:tcPr>
-            <w:tcW w:w="2551" w:type="dxa"/>
+            <w:tcW w:w="2266" w:type="dxa"/>
           </w:tcPr>
           <w:p>
             <w:pPr>
@@ -3347,7 +3349,29 @@
         </w:tc>
         <w:tc>
           <w:tcPr>
-            <w:tcW w:w="1985" w:type="dxa"/>
+            <w:tcW w:w="1681" w:type="dxa"/>
+          </w:tcPr>
+          <w:p>
+            <w:pPr>
+              <w:rPr>
+                <w:b/>
+                <w:bCs/>
+                <w:lang w:val="en-US"/>
+              </w:rPr>
+            </w:pPr>
+            <w:r>
+              <w:rPr>
+                <w:b/>
+                <w:bCs/>
+                <w:lang w:val="en-US"/>
+              </w:rPr>
+              <w:t>Remove Piece</w:t>
+            </w:r>
+          </w:p>
+        </w:tc>
+        <w:tc>
+          <w:tcPr>
+            <w:tcW w:w="2005" w:type="dxa"/>
           </w:tcPr>
           <w:p>
             <w:pPr>
@@ -3389,7 +3413,7 @@
         </w:tc>
         <w:tc>
           <w:tcPr>
-            <w:tcW w:w="1494" w:type="dxa"/>
+            <w:tcW w:w="1515" w:type="dxa"/>
           </w:tcPr>
           <w:p>
             <w:pPr>
@@ -3407,7 +3431,7 @@
         </w:tc>
         <w:tc>
           <w:tcPr>
-            <w:tcW w:w="2268" w:type="dxa"/>
+            <w:tcW w:w="2012" w:type="dxa"/>
           </w:tcPr>
           <w:p>
             <w:pPr>
@@ -3425,7 +3449,7 @@
         </w:tc>
         <w:tc>
           <w:tcPr>
-            <w:tcW w:w="2551" w:type="dxa"/>
+            <w:tcW w:w="2266" w:type="dxa"/>
           </w:tcPr>
           <w:p>
             <w:pPr>
@@ -3443,7 +3467,25 @@
         </w:tc>
         <w:tc>
           <w:tcPr>
-            <w:tcW w:w="1985" w:type="dxa"/>
+            <w:tcW w:w="1681" w:type="dxa"/>
+          </w:tcPr>
+          <w:p>
+            <w:pPr>
+              <w:rPr>
+                <w:lang w:val="en-US"/>
+              </w:rPr>
+            </w:pPr>
+            <w:r>
+              <w:rPr>
+                <w:lang w:val="en-US"/>
+              </w:rPr>
+              <w:t>Right Click Piece – Delete</w:t>
+            </w:r>
+          </w:p>
+        </w:tc>
+        <w:tc>
+          <w:tcPr>
+            <w:tcW w:w="2005" w:type="dxa"/>
           </w:tcPr>
           <w:p>
             <w:pPr>
@@ -3559,10 +3601,7 @@
       <w:jc w:val="center"/>
     </w:pPr>
     <w:r>
-      <w:t>Team</w:t>
-    </w:r>
-    <w:r>
-      <w:t>: 97375 (Alexandra Pato),  89467 (Jenisha Lalgi), 87318 (Filipe Neves)</w:t>
+      <w:t>Team: 97375 (Alexandra Pato),  89467 (Jenisha Lalgi), 87318 (Filipe Neves)</w:t>
     </w:r>
   </w:p>
 </w:hdr>

</xml_diff>